<commit_message>
Finished summer practice reports.
</commit_message>
<xml_diff>
--- a/Course4/SummerPracticeReports/ReportOstapenko.docx
+++ b/Course4/SummerPracticeReports/ReportOstapenko.docx
@@ -710,9 +710,8 @@
           <w:rFonts w:ascii="Times New Roman" w:hAnsi="Times New Roman"/>
           <w:sz w:val="28"/>
           <w:szCs w:val="28"/>
-          <w:highlight w:val="red"/>
-        </w:rPr>
-        <w:t>Iryna</w:t>
+        </w:rPr>
+        <w:t>Кастевич</w:t>
       </w:r>
       <w:proofErr w:type="spellEnd"/>
       <w:r>
@@ -720,21 +719,33 @@
           <w:rFonts w:ascii="Times New Roman" w:hAnsi="Times New Roman"/>
           <w:sz w:val="28"/>
           <w:szCs w:val="28"/>
-          <w:highlight w:val="red"/>
-        </w:rPr>
-        <w:t xml:space="preserve"> </w:t>
-      </w:r>
-      <w:proofErr w:type="spellStart"/>
-      <w:r>
-        <w:rPr>
-          <w:rFonts w:ascii="Times New Roman" w:hAnsi="Times New Roman"/>
-          <w:sz w:val="28"/>
-          <w:szCs w:val="28"/>
-          <w:highlight w:val="red"/>
-        </w:rPr>
-        <w:t>Kastsevich</w:t>
-      </w:r>
-      <w:proofErr w:type="spellEnd"/>
+        </w:rPr>
+        <w:t xml:space="preserve"> И</w:t>
+      </w:r>
+      <w:r>
+        <w:rPr>
+          <w:rFonts w:ascii="Times New Roman" w:hAnsi="Times New Roman"/>
+          <w:sz w:val="28"/>
+          <w:szCs w:val="28"/>
+        </w:rPr>
+        <w:t>.</w:t>
+      </w:r>
+      <w:r>
+        <w:rPr>
+          <w:rFonts w:ascii="Times New Roman" w:hAnsi="Times New Roman"/>
+          <w:sz w:val="28"/>
+          <w:szCs w:val="28"/>
+        </w:rPr>
+        <w:t xml:space="preserve"> Ю</w:t>
+      </w:r>
+      <w:r>
+        <w:rPr>
+          <w:rFonts w:ascii="Times New Roman" w:hAnsi="Times New Roman"/>
+          <w:sz w:val="28"/>
+          <w:szCs w:val="28"/>
+        </w:rPr>
+        <w:t>.</w:t>
+      </w:r>
     </w:p>
     <w:p>
       <w:pPr>
@@ -823,7 +834,23 @@
           <w:sz w:val="28"/>
           <w:szCs w:val="28"/>
         </w:rPr>
-        <w:t>Студент гр. АСОИ – 181</w:t>
+        <w:t>Студент гр. АСОИ</w:t>
+      </w:r>
+      <w:r>
+        <w:rPr>
+          <w:rFonts w:ascii="Times New Roman" w:hAnsi="Times New Roman"/>
+          <w:sz w:val="28"/>
+          <w:szCs w:val="28"/>
+        </w:rPr>
+        <w:t>-</w:t>
+      </w:r>
+      <w:r>
+        <w:rPr>
+          <w:rFonts w:ascii="Times New Roman" w:hAnsi="Times New Roman"/>
+          <w:sz w:val="28"/>
+          <w:szCs w:val="28"/>
+        </w:rPr>
+        <w:t>181</w:t>
       </w:r>
       <w:r>
         <w:rPr>
@@ -840,6 +867,15 @@
           <w:szCs w:val="28"/>
         </w:rPr>
         <w:t xml:space="preserve">  </w:t>
+      </w:r>
+      <w:r>
+        <w:rPr>
+          <w:rFonts w:ascii="Times New Roman" w:hAnsi="Times New Roman"/>
+          <w:sz w:val="28"/>
+          <w:szCs w:val="28"/>
+        </w:rPr>
+        <w:tab/>
+        <w:t xml:space="preserve">    </w:t>
       </w:r>
       <w:r>
         <w:rPr>
@@ -1058,6 +1094,7 @@
         <w:p>
           <w:pPr>
             <w:pStyle w:val="TOCHeading"/>
+            <w:spacing w:line="360" w:lineRule="auto"/>
             <w:jc w:val="center"/>
             <w:rPr>
               <w:rFonts w:ascii="Times New Roman" w:hAnsi="Times New Roman" w:cs="Times New Roman"/>
@@ -1082,11 +1119,12 @@
             <w:tabs>
               <w:tab w:val="right" w:leader="dot" w:pos="9750"/>
             </w:tabs>
-            <w:spacing w:after="0" w:line="360" w:lineRule="auto"/>
+            <w:spacing w:line="360" w:lineRule="auto"/>
             <w:rPr>
               <w:rFonts w:ascii="Times New Roman" w:eastAsiaTheme="minorEastAsia" w:hAnsi="Times New Roman"/>
               <w:noProof/>
               <w:sz w:val="28"/>
+              <w:szCs w:val="28"/>
               <w:lang w:val="en-US"/>
             </w:rPr>
           </w:pPr>
@@ -1118,13 +1156,14 @@
             </w:rPr>
             <w:fldChar w:fldCharType="separate"/>
           </w:r>
-          <w:hyperlink w:anchor="_Toc80633236" w:history="1">
+          <w:hyperlink w:anchor="_Toc81163949" w:history="1">
             <w:r>
               <w:rPr>
                 <w:rStyle w:val="Hyperlink"/>
                 <w:rFonts w:ascii="Times New Roman" w:hAnsi="Times New Roman"/>
                 <w:noProof/>
                 <w:sz w:val="28"/>
+                <w:szCs w:val="28"/>
               </w:rPr>
               <w:t>Введение</w:t>
             </w:r>
@@ -1134,6 +1173,7 @@
                 <w:noProof/>
                 <w:webHidden/>
                 <w:sz w:val="28"/>
+                <w:szCs w:val="28"/>
               </w:rPr>
               <w:tab/>
             </w:r>
@@ -1143,6 +1183,7 @@
                 <w:noProof/>
                 <w:webHidden/>
                 <w:sz w:val="28"/>
+                <w:szCs w:val="28"/>
               </w:rPr>
               <w:fldChar w:fldCharType="begin"/>
             </w:r>
@@ -1152,8 +1193,9 @@
                 <w:noProof/>
                 <w:webHidden/>
                 <w:sz w:val="28"/>
+                <w:szCs w:val="28"/>
               </w:rPr>
-              <w:instrText xml:space="preserve"> PAGEREF _Toc80633236 \h </w:instrText>
+              <w:instrText xml:space="preserve"> PAGEREF _Toc81163949 \h </w:instrText>
             </w:r>
             <w:r>
               <w:rPr>
@@ -1161,6 +1203,7 @@
                 <w:noProof/>
                 <w:webHidden/>
                 <w:sz w:val="28"/>
+                <w:szCs w:val="28"/>
               </w:rPr>
             </w:r>
             <w:r>
@@ -1169,6 +1212,7 @@
                 <w:noProof/>
                 <w:webHidden/>
                 <w:sz w:val="28"/>
+                <w:szCs w:val="28"/>
               </w:rPr>
               <w:fldChar w:fldCharType="separate"/>
             </w:r>
@@ -1178,6 +1222,7 @@
                 <w:noProof/>
                 <w:webHidden/>
                 <w:sz w:val="28"/>
+                <w:szCs w:val="28"/>
               </w:rPr>
               <w:t>3</w:t>
             </w:r>
@@ -1187,6 +1232,7 @@
                 <w:noProof/>
                 <w:webHidden/>
                 <w:sz w:val="28"/>
+                <w:szCs w:val="28"/>
               </w:rPr>
               <w:fldChar w:fldCharType="end"/>
             </w:r>
@@ -1198,21 +1244,23 @@
             <w:tabs>
               <w:tab w:val="right" w:leader="dot" w:pos="9750"/>
             </w:tabs>
-            <w:spacing w:after="0" w:line="360" w:lineRule="auto"/>
+            <w:spacing w:line="360" w:lineRule="auto"/>
             <w:rPr>
               <w:rFonts w:ascii="Times New Roman" w:eastAsiaTheme="minorEastAsia" w:hAnsi="Times New Roman"/>
               <w:noProof/>
               <w:sz w:val="28"/>
+              <w:szCs w:val="28"/>
               <w:lang w:val="en-US"/>
             </w:rPr>
           </w:pPr>
-          <w:hyperlink w:anchor="_Toc80633237" w:history="1">
+          <w:hyperlink w:anchor="_Toc81163950" w:history="1">
             <w:r>
               <w:rPr>
                 <w:rStyle w:val="Hyperlink"/>
                 <w:rFonts w:ascii="Times New Roman" w:hAnsi="Times New Roman"/>
                 <w:noProof/>
                 <w:sz w:val="28"/>
+                <w:szCs w:val="28"/>
               </w:rPr>
               <w:t>О компании</w:t>
             </w:r>
@@ -1222,6 +1270,7 @@
                 <w:noProof/>
                 <w:webHidden/>
                 <w:sz w:val="28"/>
+                <w:szCs w:val="28"/>
               </w:rPr>
               <w:tab/>
             </w:r>
@@ -1231,6 +1280,7 @@
                 <w:noProof/>
                 <w:webHidden/>
                 <w:sz w:val="28"/>
+                <w:szCs w:val="28"/>
               </w:rPr>
               <w:fldChar w:fldCharType="begin"/>
             </w:r>
@@ -1240,8 +1290,9 @@
                 <w:noProof/>
                 <w:webHidden/>
                 <w:sz w:val="28"/>
+                <w:szCs w:val="28"/>
               </w:rPr>
-              <w:instrText xml:space="preserve"> PAGEREF _Toc80633237 \h </w:instrText>
+              <w:instrText xml:space="preserve"> PAGEREF _Toc81163950 \h </w:instrText>
             </w:r>
             <w:r>
               <w:rPr>
@@ -1249,6 +1300,7 @@
                 <w:noProof/>
                 <w:webHidden/>
                 <w:sz w:val="28"/>
+                <w:szCs w:val="28"/>
               </w:rPr>
             </w:r>
             <w:r>
@@ -1257,6 +1309,7 @@
                 <w:noProof/>
                 <w:webHidden/>
                 <w:sz w:val="28"/>
+                <w:szCs w:val="28"/>
               </w:rPr>
               <w:fldChar w:fldCharType="separate"/>
             </w:r>
@@ -1266,6 +1319,7 @@
                 <w:noProof/>
                 <w:webHidden/>
                 <w:sz w:val="28"/>
+                <w:szCs w:val="28"/>
               </w:rPr>
               <w:t>4</w:t>
             </w:r>
@@ -1275,6 +1329,7 @@
                 <w:noProof/>
                 <w:webHidden/>
                 <w:sz w:val="28"/>
+                <w:szCs w:val="28"/>
               </w:rPr>
               <w:fldChar w:fldCharType="end"/>
             </w:r>
@@ -1286,21 +1341,23 @@
             <w:tabs>
               <w:tab w:val="right" w:leader="dot" w:pos="9750"/>
             </w:tabs>
-            <w:spacing w:after="0" w:line="360" w:lineRule="auto"/>
+            <w:spacing w:line="360" w:lineRule="auto"/>
             <w:rPr>
               <w:rFonts w:ascii="Times New Roman" w:eastAsiaTheme="minorEastAsia" w:hAnsi="Times New Roman"/>
               <w:noProof/>
               <w:sz w:val="28"/>
+              <w:szCs w:val="28"/>
               <w:lang w:val="en-US"/>
             </w:rPr>
           </w:pPr>
-          <w:hyperlink w:anchor="_Toc80633238" w:history="1">
+          <w:hyperlink w:anchor="_Toc81163951" w:history="1">
             <w:r>
               <w:rPr>
                 <w:rStyle w:val="Hyperlink"/>
                 <w:rFonts w:ascii="Times New Roman" w:hAnsi="Times New Roman"/>
                 <w:noProof/>
                 <w:sz w:val="28"/>
+                <w:szCs w:val="28"/>
               </w:rPr>
               <w:t>Индивидуальное задание</w:t>
             </w:r>
@@ -1310,6 +1367,7 @@
                 <w:noProof/>
                 <w:webHidden/>
                 <w:sz w:val="28"/>
+                <w:szCs w:val="28"/>
               </w:rPr>
               <w:tab/>
             </w:r>
@@ -1319,6 +1377,7 @@
                 <w:noProof/>
                 <w:webHidden/>
                 <w:sz w:val="28"/>
+                <w:szCs w:val="28"/>
               </w:rPr>
               <w:fldChar w:fldCharType="begin"/>
             </w:r>
@@ -1328,8 +1387,9 @@
                 <w:noProof/>
                 <w:webHidden/>
                 <w:sz w:val="28"/>
+                <w:szCs w:val="28"/>
               </w:rPr>
-              <w:instrText xml:space="preserve"> PAGEREF _Toc80633238 \h </w:instrText>
+              <w:instrText xml:space="preserve"> PAGEREF _Toc81163951 \h </w:instrText>
             </w:r>
             <w:r>
               <w:rPr>
@@ -1337,6 +1397,7 @@
                 <w:noProof/>
                 <w:webHidden/>
                 <w:sz w:val="28"/>
+                <w:szCs w:val="28"/>
               </w:rPr>
             </w:r>
             <w:r>
@@ -1345,6 +1406,7 @@
                 <w:noProof/>
                 <w:webHidden/>
                 <w:sz w:val="28"/>
+                <w:szCs w:val="28"/>
               </w:rPr>
               <w:fldChar w:fldCharType="separate"/>
             </w:r>
@@ -1354,388 +1416,7 @@
                 <w:noProof/>
                 <w:webHidden/>
                 <w:sz w:val="28"/>
-              </w:rPr>
-              <w:t>4</w:t>
-            </w:r>
-            <w:r>
-              <w:rPr>
-                <w:rFonts w:ascii="Times New Roman" w:hAnsi="Times New Roman"/>
-                <w:noProof/>
-                <w:webHidden/>
-                <w:sz w:val="28"/>
-              </w:rPr>
-              <w:fldChar w:fldCharType="end"/>
-            </w:r>
-          </w:hyperlink>
-        </w:p>
-        <w:p>
-          <w:pPr>
-            <w:pStyle w:val="TOC2"/>
-            <w:tabs>
-              <w:tab w:val="right" w:leader="dot" w:pos="9750"/>
-            </w:tabs>
-            <w:spacing w:after="0" w:line="360" w:lineRule="auto"/>
-            <w:rPr>
-              <w:rFonts w:ascii="Times New Roman" w:eastAsiaTheme="minorEastAsia" w:hAnsi="Times New Roman"/>
-              <w:noProof/>
-              <w:sz w:val="28"/>
-              <w:lang w:val="en-US"/>
-            </w:rPr>
-          </w:pPr>
-          <w:hyperlink w:anchor="_Toc80633239" w:history="1">
-            <w:r>
-              <w:rPr>
-                <w:rStyle w:val="Hyperlink"/>
-                <w:rFonts w:ascii="Times New Roman" w:hAnsi="Times New Roman"/>
-                <w:noProof/>
-                <w:sz w:val="28"/>
-              </w:rPr>
-              <w:t>Алгоритм синхронизации</w:t>
-            </w:r>
-            <w:r>
-              <w:rPr>
-                <w:rFonts w:ascii="Times New Roman" w:hAnsi="Times New Roman"/>
-                <w:noProof/>
-                <w:webHidden/>
-                <w:sz w:val="28"/>
-              </w:rPr>
-              <w:tab/>
-            </w:r>
-            <w:r>
-              <w:rPr>
-                <w:rFonts w:ascii="Times New Roman" w:hAnsi="Times New Roman"/>
-                <w:noProof/>
-                <w:webHidden/>
-                <w:sz w:val="28"/>
-              </w:rPr>
-              <w:fldChar w:fldCharType="begin"/>
-            </w:r>
-            <w:r>
-              <w:rPr>
-                <w:rFonts w:ascii="Times New Roman" w:hAnsi="Times New Roman"/>
-                <w:noProof/>
-                <w:webHidden/>
-                <w:sz w:val="28"/>
-              </w:rPr>
-              <w:instrText xml:space="preserve"> PAGEREF _Toc80633239 \h </w:instrText>
-            </w:r>
-            <w:r>
-              <w:rPr>
-                <w:rFonts w:ascii="Times New Roman" w:hAnsi="Times New Roman"/>
-                <w:noProof/>
-                <w:webHidden/>
-                <w:sz w:val="28"/>
-              </w:rPr>
-            </w:r>
-            <w:r>
-              <w:rPr>
-                <w:rFonts w:ascii="Times New Roman" w:hAnsi="Times New Roman"/>
-                <w:noProof/>
-                <w:webHidden/>
-                <w:sz w:val="28"/>
-              </w:rPr>
-              <w:fldChar w:fldCharType="separate"/>
-            </w:r>
-            <w:r>
-              <w:rPr>
-                <w:rFonts w:ascii="Times New Roman" w:hAnsi="Times New Roman"/>
-                <w:noProof/>
-                <w:webHidden/>
-                <w:sz w:val="28"/>
-              </w:rPr>
-              <w:t>4</w:t>
-            </w:r>
-            <w:r>
-              <w:rPr>
-                <w:rFonts w:ascii="Times New Roman" w:hAnsi="Times New Roman"/>
-                <w:noProof/>
-                <w:webHidden/>
-                <w:sz w:val="28"/>
-              </w:rPr>
-              <w:fldChar w:fldCharType="end"/>
-            </w:r>
-          </w:hyperlink>
-        </w:p>
-        <w:p>
-          <w:pPr>
-            <w:pStyle w:val="TOC2"/>
-            <w:tabs>
-              <w:tab w:val="right" w:leader="dot" w:pos="9750"/>
-            </w:tabs>
-            <w:spacing w:after="0" w:line="360" w:lineRule="auto"/>
-            <w:rPr>
-              <w:rFonts w:ascii="Times New Roman" w:eastAsiaTheme="minorEastAsia" w:hAnsi="Times New Roman"/>
-              <w:noProof/>
-              <w:sz w:val="28"/>
-              <w:lang w:val="en-US"/>
-            </w:rPr>
-          </w:pPr>
-          <w:hyperlink w:anchor="_Toc80633240" w:history="1">
-            <w:r>
-              <w:rPr>
-                <w:rStyle w:val="Hyperlink"/>
-                <w:rFonts w:ascii="Times New Roman" w:hAnsi="Times New Roman"/>
-                <w:noProof/>
-                <w:sz w:val="28"/>
-              </w:rPr>
-              <w:t xml:space="preserve">Введение в </w:t>
-            </w:r>
-            <w:r>
-              <w:rPr>
-                <w:rStyle w:val="Hyperlink"/>
-                <w:rFonts w:ascii="Times New Roman" w:hAnsi="Times New Roman"/>
-                <w:noProof/>
-                <w:sz w:val="28"/>
-                <w:lang w:val="en-US"/>
-              </w:rPr>
-              <w:t>Salesforce</w:t>
-            </w:r>
-            <w:r>
-              <w:rPr>
-                <w:rFonts w:ascii="Times New Roman" w:hAnsi="Times New Roman"/>
-                <w:noProof/>
-                <w:webHidden/>
-                <w:sz w:val="28"/>
-              </w:rPr>
-              <w:tab/>
-            </w:r>
-            <w:r>
-              <w:rPr>
-                <w:rFonts w:ascii="Times New Roman" w:hAnsi="Times New Roman"/>
-                <w:noProof/>
-                <w:webHidden/>
-                <w:sz w:val="28"/>
-              </w:rPr>
-              <w:fldChar w:fldCharType="begin"/>
-            </w:r>
-            <w:r>
-              <w:rPr>
-                <w:rFonts w:ascii="Times New Roman" w:hAnsi="Times New Roman"/>
-                <w:noProof/>
-                <w:webHidden/>
-                <w:sz w:val="28"/>
-              </w:rPr>
-              <w:instrText xml:space="preserve"> PAGEREF _Toc80633240 \h </w:instrText>
-            </w:r>
-            <w:r>
-              <w:rPr>
-                <w:rFonts w:ascii="Times New Roman" w:hAnsi="Times New Roman"/>
-                <w:noProof/>
-                <w:webHidden/>
-                <w:sz w:val="28"/>
-              </w:rPr>
-            </w:r>
-            <w:r>
-              <w:rPr>
-                <w:rFonts w:ascii="Times New Roman" w:hAnsi="Times New Roman"/>
-                <w:noProof/>
-                <w:webHidden/>
-                <w:sz w:val="28"/>
-              </w:rPr>
-              <w:fldChar w:fldCharType="separate"/>
-            </w:r>
-            <w:r>
-              <w:rPr>
-                <w:rFonts w:ascii="Times New Roman" w:hAnsi="Times New Roman"/>
-                <w:noProof/>
-                <w:webHidden/>
-                <w:sz w:val="28"/>
-              </w:rPr>
-              <w:t>4</w:t>
-            </w:r>
-            <w:r>
-              <w:rPr>
-                <w:rFonts w:ascii="Times New Roman" w:hAnsi="Times New Roman"/>
-                <w:noProof/>
-                <w:webHidden/>
-                <w:sz w:val="28"/>
-              </w:rPr>
-              <w:fldChar w:fldCharType="end"/>
-            </w:r>
-          </w:hyperlink>
-        </w:p>
-        <w:p>
-          <w:pPr>
-            <w:pStyle w:val="TOC2"/>
-            <w:tabs>
-              <w:tab w:val="right" w:leader="dot" w:pos="9750"/>
-            </w:tabs>
-            <w:spacing w:after="0" w:line="360" w:lineRule="auto"/>
-            <w:rPr>
-              <w:rFonts w:ascii="Times New Roman" w:eastAsiaTheme="minorEastAsia" w:hAnsi="Times New Roman"/>
-              <w:noProof/>
-              <w:sz w:val="28"/>
-              <w:lang w:val="en-US"/>
-            </w:rPr>
-          </w:pPr>
-          <w:hyperlink w:anchor="_Toc80633241" w:history="1">
-            <w:r>
-              <w:rPr>
-                <w:rStyle w:val="Hyperlink"/>
-                <w:rFonts w:ascii="Times New Roman" w:hAnsi="Times New Roman"/>
-                <w:noProof/>
-                <w:sz w:val="28"/>
-              </w:rPr>
-              <w:t xml:space="preserve">Подключение к </w:t>
-            </w:r>
-            <w:r>
-              <w:rPr>
-                <w:rStyle w:val="Hyperlink"/>
-                <w:rFonts w:ascii="Times New Roman" w:hAnsi="Times New Roman"/>
-                <w:noProof/>
-                <w:sz w:val="28"/>
-                <w:lang w:val="en-US"/>
-              </w:rPr>
-              <w:t>Salesforce</w:t>
-            </w:r>
-            <w:r>
-              <w:rPr>
-                <w:rFonts w:ascii="Times New Roman" w:hAnsi="Times New Roman"/>
-                <w:noProof/>
-                <w:webHidden/>
-                <w:sz w:val="28"/>
-              </w:rPr>
-              <w:tab/>
-            </w:r>
-            <w:r>
-              <w:rPr>
-                <w:rFonts w:ascii="Times New Roman" w:hAnsi="Times New Roman"/>
-                <w:noProof/>
-                <w:webHidden/>
-                <w:sz w:val="28"/>
-              </w:rPr>
-              <w:fldChar w:fldCharType="begin"/>
-            </w:r>
-            <w:r>
-              <w:rPr>
-                <w:rFonts w:ascii="Times New Roman" w:hAnsi="Times New Roman"/>
-                <w:noProof/>
-                <w:webHidden/>
-                <w:sz w:val="28"/>
-              </w:rPr>
-              <w:instrText xml:space="preserve"> PAGEREF _Toc80633241 \h </w:instrText>
-            </w:r>
-            <w:r>
-              <w:rPr>
-                <w:rFonts w:ascii="Times New Roman" w:hAnsi="Times New Roman"/>
-                <w:noProof/>
-                <w:webHidden/>
-                <w:sz w:val="28"/>
-              </w:rPr>
-            </w:r>
-            <w:r>
-              <w:rPr>
-                <w:rFonts w:ascii="Times New Roman" w:hAnsi="Times New Roman"/>
-                <w:noProof/>
-                <w:webHidden/>
-                <w:sz w:val="28"/>
-              </w:rPr>
-              <w:fldChar w:fldCharType="separate"/>
-            </w:r>
-            <w:r>
-              <w:rPr>
-                <w:rFonts w:ascii="Times New Roman" w:hAnsi="Times New Roman"/>
-                <w:noProof/>
-                <w:webHidden/>
-                <w:sz w:val="28"/>
-              </w:rPr>
-              <w:t>6</w:t>
-            </w:r>
-            <w:r>
-              <w:rPr>
-                <w:rFonts w:ascii="Times New Roman" w:hAnsi="Times New Roman"/>
-                <w:noProof/>
-                <w:webHidden/>
-                <w:sz w:val="28"/>
-              </w:rPr>
-              <w:fldChar w:fldCharType="end"/>
-            </w:r>
-          </w:hyperlink>
-        </w:p>
-        <w:p>
-          <w:pPr>
-            <w:pStyle w:val="TOC2"/>
-            <w:tabs>
-              <w:tab w:val="right" w:leader="dot" w:pos="9750"/>
-            </w:tabs>
-            <w:spacing w:after="0" w:line="360" w:lineRule="auto"/>
-            <w:rPr>
-              <w:rFonts w:ascii="Times New Roman" w:eastAsiaTheme="minorEastAsia" w:hAnsi="Times New Roman"/>
-              <w:noProof/>
-              <w:sz w:val="28"/>
-              <w:lang w:val="en-US"/>
-            </w:rPr>
-          </w:pPr>
-          <w:hyperlink w:anchor="_Toc80633242" w:history="1">
-            <w:r>
-              <w:rPr>
-                <w:rStyle w:val="Hyperlink"/>
-                <w:rFonts w:ascii="Times New Roman" w:hAnsi="Times New Roman"/>
-                <w:noProof/>
-                <w:sz w:val="28"/>
-              </w:rPr>
-              <w:t xml:space="preserve">Получение данных из </w:t>
-            </w:r>
-            <w:r>
-              <w:rPr>
-                <w:rStyle w:val="Hyperlink"/>
-                <w:rFonts w:ascii="Times New Roman" w:hAnsi="Times New Roman"/>
-                <w:noProof/>
-                <w:sz w:val="28"/>
-                <w:lang w:val="en-US"/>
-              </w:rPr>
-              <w:t>Salesforce</w:t>
-            </w:r>
-            <w:r>
-              <w:rPr>
-                <w:rFonts w:ascii="Times New Roman" w:hAnsi="Times New Roman"/>
-                <w:noProof/>
-                <w:webHidden/>
-                <w:sz w:val="28"/>
-              </w:rPr>
-              <w:tab/>
-            </w:r>
-            <w:r>
-              <w:rPr>
-                <w:rFonts w:ascii="Times New Roman" w:hAnsi="Times New Roman"/>
-                <w:noProof/>
-                <w:webHidden/>
-                <w:sz w:val="28"/>
-              </w:rPr>
-              <w:fldChar w:fldCharType="begin"/>
-            </w:r>
-            <w:r>
-              <w:rPr>
-                <w:rFonts w:ascii="Times New Roman" w:hAnsi="Times New Roman"/>
-                <w:noProof/>
-                <w:webHidden/>
-                <w:sz w:val="28"/>
-              </w:rPr>
-              <w:instrText xml:space="preserve"> PAGEREF _Toc80633242 \h </w:instrText>
-            </w:r>
-            <w:r>
-              <w:rPr>
-                <w:rFonts w:ascii="Times New Roman" w:hAnsi="Times New Roman"/>
-                <w:noProof/>
-                <w:webHidden/>
-                <w:sz w:val="28"/>
-              </w:rPr>
-            </w:r>
-            <w:r>
-              <w:rPr>
-                <w:rFonts w:ascii="Times New Roman" w:hAnsi="Times New Roman"/>
-                <w:noProof/>
-                <w:webHidden/>
-                <w:sz w:val="28"/>
-              </w:rPr>
-              <w:fldChar w:fldCharType="separate"/>
-            </w:r>
-            <w:r>
-              <w:rPr>
-                <w:rFonts w:ascii="Times New Roman" w:hAnsi="Times New Roman"/>
-                <w:noProof/>
-                <w:webHidden/>
-                <w:sz w:val="28"/>
+                <w:szCs w:val="28"/>
               </w:rPr>
               <w:t>7</w:t>
             </w:r>
@@ -1745,486 +1426,7 @@
                 <w:noProof/>
                 <w:webHidden/>
                 <w:sz w:val="28"/>
-              </w:rPr>
-              <w:fldChar w:fldCharType="end"/>
-            </w:r>
-          </w:hyperlink>
-        </w:p>
-        <w:p>
-          <w:pPr>
-            <w:pStyle w:val="TOC2"/>
-            <w:tabs>
-              <w:tab w:val="right" w:leader="dot" w:pos="9750"/>
-            </w:tabs>
-            <w:spacing w:after="0" w:line="360" w:lineRule="auto"/>
-            <w:rPr>
-              <w:rFonts w:ascii="Times New Roman" w:eastAsiaTheme="minorEastAsia" w:hAnsi="Times New Roman"/>
-              <w:noProof/>
-              <w:sz w:val="28"/>
-              <w:lang w:val="en-US"/>
-            </w:rPr>
-          </w:pPr>
-          <w:hyperlink w:anchor="_Toc80633243" w:history="1">
-            <w:r>
-              <w:rPr>
-                <w:rStyle w:val="Hyperlink"/>
-                <w:rFonts w:ascii="Times New Roman" w:hAnsi="Times New Roman"/>
-                <w:noProof/>
-                <w:sz w:val="28"/>
-              </w:rPr>
-              <w:t xml:space="preserve">Обновление данных в </w:t>
-            </w:r>
-            <w:r>
-              <w:rPr>
-                <w:rStyle w:val="Hyperlink"/>
-                <w:rFonts w:ascii="Times New Roman" w:hAnsi="Times New Roman"/>
-                <w:noProof/>
-                <w:sz w:val="28"/>
-                <w:lang w:val="en-US"/>
-              </w:rPr>
-              <w:t>Salesforce</w:t>
-            </w:r>
-            <w:r>
-              <w:rPr>
-                <w:rFonts w:ascii="Times New Roman" w:hAnsi="Times New Roman"/>
-                <w:noProof/>
-                <w:webHidden/>
-                <w:sz w:val="28"/>
-              </w:rPr>
-              <w:tab/>
-            </w:r>
-            <w:r>
-              <w:rPr>
-                <w:rFonts w:ascii="Times New Roman" w:hAnsi="Times New Roman"/>
-                <w:noProof/>
-                <w:webHidden/>
-                <w:sz w:val="28"/>
-              </w:rPr>
-              <w:fldChar w:fldCharType="begin"/>
-            </w:r>
-            <w:r>
-              <w:rPr>
-                <w:rFonts w:ascii="Times New Roman" w:hAnsi="Times New Roman"/>
-                <w:noProof/>
-                <w:webHidden/>
-                <w:sz w:val="28"/>
-              </w:rPr>
-              <w:instrText xml:space="preserve"> PAGEREF _Toc80633243 \h </w:instrText>
-            </w:r>
-            <w:r>
-              <w:rPr>
-                <w:rFonts w:ascii="Times New Roman" w:hAnsi="Times New Roman"/>
-                <w:noProof/>
-                <w:webHidden/>
-                <w:sz w:val="28"/>
-              </w:rPr>
-            </w:r>
-            <w:r>
-              <w:rPr>
-                <w:rFonts w:ascii="Times New Roman" w:hAnsi="Times New Roman"/>
-                <w:noProof/>
-                <w:webHidden/>
-                <w:sz w:val="28"/>
-              </w:rPr>
-              <w:fldChar w:fldCharType="separate"/>
-            </w:r>
-            <w:r>
-              <w:rPr>
-                <w:rFonts w:ascii="Times New Roman" w:hAnsi="Times New Roman"/>
-                <w:noProof/>
-                <w:webHidden/>
-                <w:sz w:val="28"/>
-              </w:rPr>
-              <w:t>8</w:t>
-            </w:r>
-            <w:r>
-              <w:rPr>
-                <w:rFonts w:ascii="Times New Roman" w:hAnsi="Times New Roman"/>
-                <w:noProof/>
-                <w:webHidden/>
-                <w:sz w:val="28"/>
-              </w:rPr>
-              <w:fldChar w:fldCharType="end"/>
-            </w:r>
-          </w:hyperlink>
-        </w:p>
-        <w:p>
-          <w:pPr>
-            <w:pStyle w:val="TOC2"/>
-            <w:tabs>
-              <w:tab w:val="right" w:leader="dot" w:pos="9750"/>
-            </w:tabs>
-            <w:spacing w:after="0" w:line="360" w:lineRule="auto"/>
-            <w:rPr>
-              <w:rFonts w:ascii="Times New Roman" w:eastAsiaTheme="minorEastAsia" w:hAnsi="Times New Roman"/>
-              <w:noProof/>
-              <w:sz w:val="28"/>
-              <w:lang w:val="en-US"/>
-            </w:rPr>
-          </w:pPr>
-          <w:hyperlink w:anchor="_Toc80633244" w:history="1">
-            <w:r>
-              <w:rPr>
-                <w:rStyle w:val="Hyperlink"/>
-                <w:rFonts w:ascii="Times New Roman" w:hAnsi="Times New Roman"/>
-                <w:noProof/>
-                <w:sz w:val="28"/>
-              </w:rPr>
-              <w:t xml:space="preserve">Создание данных в </w:t>
-            </w:r>
-            <w:r>
-              <w:rPr>
-                <w:rStyle w:val="Hyperlink"/>
-                <w:rFonts w:ascii="Times New Roman" w:hAnsi="Times New Roman"/>
-                <w:noProof/>
-                <w:sz w:val="28"/>
-                <w:lang w:val="en-US"/>
-              </w:rPr>
-              <w:t>Salesforce</w:t>
-            </w:r>
-            <w:r>
-              <w:rPr>
-                <w:rFonts w:ascii="Times New Roman" w:hAnsi="Times New Roman"/>
-                <w:noProof/>
-                <w:webHidden/>
-                <w:sz w:val="28"/>
-              </w:rPr>
-              <w:tab/>
-            </w:r>
-            <w:r>
-              <w:rPr>
-                <w:rFonts w:ascii="Times New Roman" w:hAnsi="Times New Roman"/>
-                <w:noProof/>
-                <w:webHidden/>
-                <w:sz w:val="28"/>
-              </w:rPr>
-              <w:fldChar w:fldCharType="begin"/>
-            </w:r>
-            <w:r>
-              <w:rPr>
-                <w:rFonts w:ascii="Times New Roman" w:hAnsi="Times New Roman"/>
-                <w:noProof/>
-                <w:webHidden/>
-                <w:sz w:val="28"/>
-              </w:rPr>
-              <w:instrText xml:space="preserve"> PAGEREF _Toc80633244 \h </w:instrText>
-            </w:r>
-            <w:r>
-              <w:rPr>
-                <w:rFonts w:ascii="Times New Roman" w:hAnsi="Times New Roman"/>
-                <w:noProof/>
-                <w:webHidden/>
-                <w:sz w:val="28"/>
-              </w:rPr>
-            </w:r>
-            <w:r>
-              <w:rPr>
-                <w:rFonts w:ascii="Times New Roman" w:hAnsi="Times New Roman"/>
-                <w:noProof/>
-                <w:webHidden/>
-                <w:sz w:val="28"/>
-              </w:rPr>
-              <w:fldChar w:fldCharType="separate"/>
-            </w:r>
-            <w:r>
-              <w:rPr>
-                <w:rFonts w:ascii="Times New Roman" w:hAnsi="Times New Roman"/>
-                <w:noProof/>
-                <w:webHidden/>
-                <w:sz w:val="28"/>
-              </w:rPr>
-              <w:t>9</w:t>
-            </w:r>
-            <w:r>
-              <w:rPr>
-                <w:rFonts w:ascii="Times New Roman" w:hAnsi="Times New Roman"/>
-                <w:noProof/>
-                <w:webHidden/>
-                <w:sz w:val="28"/>
-              </w:rPr>
-              <w:fldChar w:fldCharType="end"/>
-            </w:r>
-          </w:hyperlink>
-        </w:p>
-        <w:p>
-          <w:pPr>
-            <w:pStyle w:val="TOC2"/>
-            <w:tabs>
-              <w:tab w:val="right" w:leader="dot" w:pos="9750"/>
-            </w:tabs>
-            <w:spacing w:after="0" w:line="360" w:lineRule="auto"/>
-            <w:rPr>
-              <w:rFonts w:ascii="Times New Roman" w:eastAsiaTheme="minorEastAsia" w:hAnsi="Times New Roman"/>
-              <w:noProof/>
-              <w:sz w:val="28"/>
-              <w:lang w:val="en-US"/>
-            </w:rPr>
-          </w:pPr>
-          <w:hyperlink w:anchor="_Toc80633245" w:history="1">
-            <w:r>
-              <w:rPr>
-                <w:rStyle w:val="Hyperlink"/>
-                <w:rFonts w:ascii="Times New Roman" w:hAnsi="Times New Roman"/>
-                <w:noProof/>
-                <w:sz w:val="28"/>
-              </w:rPr>
-              <w:t xml:space="preserve">Удаление данных в </w:t>
-            </w:r>
-            <w:r>
-              <w:rPr>
-                <w:rStyle w:val="Hyperlink"/>
-                <w:rFonts w:ascii="Times New Roman" w:hAnsi="Times New Roman"/>
-                <w:noProof/>
-                <w:sz w:val="28"/>
-                <w:lang w:val="en-US"/>
-              </w:rPr>
-              <w:t>Salesforce</w:t>
-            </w:r>
-            <w:r>
-              <w:rPr>
-                <w:rFonts w:ascii="Times New Roman" w:hAnsi="Times New Roman"/>
-                <w:noProof/>
-                <w:webHidden/>
-                <w:sz w:val="28"/>
-              </w:rPr>
-              <w:tab/>
-            </w:r>
-            <w:r>
-              <w:rPr>
-                <w:rFonts w:ascii="Times New Roman" w:hAnsi="Times New Roman"/>
-                <w:noProof/>
-                <w:webHidden/>
-                <w:sz w:val="28"/>
-              </w:rPr>
-              <w:fldChar w:fldCharType="begin"/>
-            </w:r>
-            <w:r>
-              <w:rPr>
-                <w:rFonts w:ascii="Times New Roman" w:hAnsi="Times New Roman"/>
-                <w:noProof/>
-                <w:webHidden/>
-                <w:sz w:val="28"/>
-              </w:rPr>
-              <w:instrText xml:space="preserve"> PAGEREF _Toc80633245 \h </w:instrText>
-            </w:r>
-            <w:r>
-              <w:rPr>
-                <w:rFonts w:ascii="Times New Roman" w:hAnsi="Times New Roman"/>
-                <w:noProof/>
-                <w:webHidden/>
-                <w:sz w:val="28"/>
-              </w:rPr>
-            </w:r>
-            <w:r>
-              <w:rPr>
-                <w:rFonts w:ascii="Times New Roman" w:hAnsi="Times New Roman"/>
-                <w:noProof/>
-                <w:webHidden/>
-                <w:sz w:val="28"/>
-              </w:rPr>
-              <w:fldChar w:fldCharType="separate"/>
-            </w:r>
-            <w:r>
-              <w:rPr>
-                <w:rFonts w:ascii="Times New Roman" w:hAnsi="Times New Roman"/>
-                <w:noProof/>
-                <w:webHidden/>
-                <w:sz w:val="28"/>
-              </w:rPr>
-              <w:t>9</w:t>
-            </w:r>
-            <w:r>
-              <w:rPr>
-                <w:rFonts w:ascii="Times New Roman" w:hAnsi="Times New Roman"/>
-                <w:noProof/>
-                <w:webHidden/>
-                <w:sz w:val="28"/>
-              </w:rPr>
-              <w:fldChar w:fldCharType="end"/>
-            </w:r>
-          </w:hyperlink>
-        </w:p>
-        <w:p>
-          <w:pPr>
-            <w:pStyle w:val="TOC2"/>
-            <w:tabs>
-              <w:tab w:val="right" w:leader="dot" w:pos="9750"/>
-            </w:tabs>
-            <w:spacing w:after="0" w:line="360" w:lineRule="auto"/>
-            <w:rPr>
-              <w:rFonts w:ascii="Times New Roman" w:eastAsiaTheme="minorEastAsia" w:hAnsi="Times New Roman"/>
-              <w:noProof/>
-              <w:sz w:val="28"/>
-              <w:lang w:val="en-US"/>
-            </w:rPr>
-          </w:pPr>
-          <w:hyperlink w:anchor="_Toc80633246" w:history="1">
-            <w:r>
-              <w:rPr>
-                <w:rStyle w:val="Hyperlink"/>
-                <w:rFonts w:ascii="Times New Roman" w:hAnsi="Times New Roman"/>
-                <w:noProof/>
-                <w:sz w:val="28"/>
-              </w:rPr>
-              <w:t xml:space="preserve">Получение удаленных данных из </w:t>
-            </w:r>
-            <w:r>
-              <w:rPr>
-                <w:rStyle w:val="Hyperlink"/>
-                <w:rFonts w:ascii="Times New Roman" w:hAnsi="Times New Roman"/>
-                <w:noProof/>
-                <w:sz w:val="28"/>
-                <w:lang w:val="en-US"/>
-              </w:rPr>
-              <w:t>Salesforce</w:t>
-            </w:r>
-            <w:r>
-              <w:rPr>
-                <w:rFonts w:ascii="Times New Roman" w:hAnsi="Times New Roman"/>
-                <w:noProof/>
-                <w:webHidden/>
-                <w:sz w:val="28"/>
-              </w:rPr>
-              <w:tab/>
-            </w:r>
-            <w:r>
-              <w:rPr>
-                <w:rFonts w:ascii="Times New Roman" w:hAnsi="Times New Roman"/>
-                <w:noProof/>
-                <w:webHidden/>
-                <w:sz w:val="28"/>
-              </w:rPr>
-              <w:fldChar w:fldCharType="begin"/>
-            </w:r>
-            <w:r>
-              <w:rPr>
-                <w:rFonts w:ascii="Times New Roman" w:hAnsi="Times New Roman"/>
-                <w:noProof/>
-                <w:webHidden/>
-                <w:sz w:val="28"/>
-              </w:rPr>
-              <w:instrText xml:space="preserve"> PAGEREF _Toc80633246 \h </w:instrText>
-            </w:r>
-            <w:r>
-              <w:rPr>
-                <w:rFonts w:ascii="Times New Roman" w:hAnsi="Times New Roman"/>
-                <w:noProof/>
-                <w:webHidden/>
-                <w:sz w:val="28"/>
-              </w:rPr>
-            </w:r>
-            <w:r>
-              <w:rPr>
-                <w:rFonts w:ascii="Times New Roman" w:hAnsi="Times New Roman"/>
-                <w:noProof/>
-                <w:webHidden/>
-                <w:sz w:val="28"/>
-              </w:rPr>
-              <w:fldChar w:fldCharType="separate"/>
-            </w:r>
-            <w:r>
-              <w:rPr>
-                <w:rFonts w:ascii="Times New Roman" w:hAnsi="Times New Roman"/>
-                <w:noProof/>
-                <w:webHidden/>
-                <w:sz w:val="28"/>
-              </w:rPr>
-              <w:t>10</w:t>
-            </w:r>
-            <w:r>
-              <w:rPr>
-                <w:rFonts w:ascii="Times New Roman" w:hAnsi="Times New Roman"/>
-                <w:noProof/>
-                <w:webHidden/>
-                <w:sz w:val="28"/>
-              </w:rPr>
-              <w:fldChar w:fldCharType="end"/>
-            </w:r>
-          </w:hyperlink>
-        </w:p>
-        <w:p>
-          <w:pPr>
-            <w:pStyle w:val="TOC2"/>
-            <w:tabs>
-              <w:tab w:val="right" w:leader="dot" w:pos="9750"/>
-            </w:tabs>
-            <w:spacing w:after="0" w:line="360" w:lineRule="auto"/>
-            <w:rPr>
-              <w:rFonts w:ascii="Times New Roman" w:eastAsiaTheme="minorEastAsia" w:hAnsi="Times New Roman"/>
-              <w:noProof/>
-              <w:sz w:val="28"/>
-              <w:lang w:val="en-US"/>
-            </w:rPr>
-          </w:pPr>
-          <w:hyperlink w:anchor="_Toc80633247" w:history="1">
-            <w:r>
-              <w:rPr>
-                <w:rStyle w:val="Hyperlink"/>
-                <w:rFonts w:ascii="Times New Roman" w:hAnsi="Times New Roman"/>
-                <w:noProof/>
-                <w:sz w:val="28"/>
-              </w:rPr>
-              <w:t>Работа с базой данных</w:t>
-            </w:r>
-            <w:r>
-              <w:rPr>
-                <w:rFonts w:ascii="Times New Roman" w:hAnsi="Times New Roman"/>
-                <w:noProof/>
-                <w:webHidden/>
-                <w:sz w:val="28"/>
-              </w:rPr>
-              <w:tab/>
-            </w:r>
-            <w:r>
-              <w:rPr>
-                <w:rFonts w:ascii="Times New Roman" w:hAnsi="Times New Roman"/>
-                <w:noProof/>
-                <w:webHidden/>
-                <w:sz w:val="28"/>
-              </w:rPr>
-              <w:fldChar w:fldCharType="begin"/>
-            </w:r>
-            <w:r>
-              <w:rPr>
-                <w:rFonts w:ascii="Times New Roman" w:hAnsi="Times New Roman"/>
-                <w:noProof/>
-                <w:webHidden/>
-                <w:sz w:val="28"/>
-              </w:rPr>
-              <w:instrText xml:space="preserve"> PAGEREF _Toc80633247 \h </w:instrText>
-            </w:r>
-            <w:r>
-              <w:rPr>
-                <w:rFonts w:ascii="Times New Roman" w:hAnsi="Times New Roman"/>
-                <w:noProof/>
-                <w:webHidden/>
-                <w:sz w:val="28"/>
-              </w:rPr>
-            </w:r>
-            <w:r>
-              <w:rPr>
-                <w:rFonts w:ascii="Times New Roman" w:hAnsi="Times New Roman"/>
-                <w:noProof/>
-                <w:webHidden/>
-                <w:sz w:val="28"/>
-              </w:rPr>
-              <w:fldChar w:fldCharType="separate"/>
-            </w:r>
-            <w:r>
-              <w:rPr>
-                <w:rFonts w:ascii="Times New Roman" w:hAnsi="Times New Roman"/>
-                <w:noProof/>
-                <w:webHidden/>
-                <w:sz w:val="28"/>
-              </w:rPr>
-              <w:t>11</w:t>
-            </w:r>
-            <w:r>
-              <w:rPr>
-                <w:rFonts w:ascii="Times New Roman" w:hAnsi="Times New Roman"/>
-                <w:noProof/>
-                <w:webHidden/>
-                <w:sz w:val="28"/>
+                <w:szCs w:val="28"/>
               </w:rPr>
               <w:fldChar w:fldCharType="end"/>
             </w:r>
@@ -2236,21 +1438,23 @@
             <w:tabs>
               <w:tab w:val="right" w:leader="dot" w:pos="9750"/>
             </w:tabs>
-            <w:spacing w:after="0" w:line="360" w:lineRule="auto"/>
+            <w:spacing w:line="360" w:lineRule="auto"/>
             <w:rPr>
               <w:rFonts w:ascii="Times New Roman" w:eastAsiaTheme="minorEastAsia" w:hAnsi="Times New Roman"/>
               <w:noProof/>
               <w:sz w:val="28"/>
+              <w:szCs w:val="28"/>
               <w:lang w:val="en-US"/>
             </w:rPr>
           </w:pPr>
-          <w:hyperlink w:anchor="_Toc80633248" w:history="1">
+          <w:hyperlink w:anchor="_Toc81163952" w:history="1">
             <w:r>
               <w:rPr>
                 <w:rStyle w:val="Hyperlink"/>
                 <w:rFonts w:ascii="Times New Roman" w:hAnsi="Times New Roman"/>
                 <w:noProof/>
                 <w:sz w:val="28"/>
+                <w:szCs w:val="28"/>
               </w:rPr>
               <w:t>Заключение</w:t>
             </w:r>
@@ -2260,6 +1464,7 @@
                 <w:noProof/>
                 <w:webHidden/>
                 <w:sz w:val="28"/>
+                <w:szCs w:val="28"/>
               </w:rPr>
               <w:tab/>
             </w:r>
@@ -2269,6 +1474,7 @@
                 <w:noProof/>
                 <w:webHidden/>
                 <w:sz w:val="28"/>
+                <w:szCs w:val="28"/>
               </w:rPr>
               <w:fldChar w:fldCharType="begin"/>
             </w:r>
@@ -2278,8 +1484,9 @@
                 <w:noProof/>
                 <w:webHidden/>
                 <w:sz w:val="28"/>
+                <w:szCs w:val="28"/>
               </w:rPr>
-              <w:instrText xml:space="preserve"> PAGEREF _Toc80633248 \h </w:instrText>
+              <w:instrText xml:space="preserve"> PAGEREF _Toc81163952 \h </w:instrText>
             </w:r>
             <w:r>
               <w:rPr>
@@ -2287,6 +1494,7 @@
                 <w:noProof/>
                 <w:webHidden/>
                 <w:sz w:val="28"/>
+                <w:szCs w:val="28"/>
               </w:rPr>
             </w:r>
             <w:r>
@@ -2295,6 +1503,7 @@
                 <w:noProof/>
                 <w:webHidden/>
                 <w:sz w:val="28"/>
+                <w:szCs w:val="28"/>
               </w:rPr>
               <w:fldChar w:fldCharType="separate"/>
             </w:r>
@@ -2304,8 +1513,9 @@
                 <w:noProof/>
                 <w:webHidden/>
                 <w:sz w:val="28"/>
+                <w:szCs w:val="28"/>
               </w:rPr>
-              <w:t>13</w:t>
+              <w:t>15</w:t>
             </w:r>
             <w:r>
               <w:rPr>
@@ -2313,6 +1523,7 @@
                 <w:noProof/>
                 <w:webHidden/>
                 <w:sz w:val="28"/>
+                <w:szCs w:val="28"/>
               </w:rPr>
               <w:fldChar w:fldCharType="end"/>
             </w:r>
@@ -2324,21 +1535,23 @@
             <w:tabs>
               <w:tab w:val="right" w:leader="dot" w:pos="9750"/>
             </w:tabs>
-            <w:spacing w:after="0" w:line="360" w:lineRule="auto"/>
+            <w:spacing w:line="360" w:lineRule="auto"/>
             <w:rPr>
               <w:rFonts w:ascii="Times New Roman" w:eastAsiaTheme="minorEastAsia" w:hAnsi="Times New Roman"/>
               <w:noProof/>
               <w:sz w:val="28"/>
+              <w:szCs w:val="28"/>
               <w:lang w:val="en-US"/>
             </w:rPr>
           </w:pPr>
-          <w:hyperlink w:anchor="_Toc80633249" w:history="1">
+          <w:hyperlink w:anchor="_Toc81163953" w:history="1">
             <w:r>
               <w:rPr>
                 <w:rStyle w:val="Hyperlink"/>
                 <w:rFonts w:ascii="Times New Roman" w:hAnsi="Times New Roman"/>
                 <w:noProof/>
                 <w:sz w:val="28"/>
+                <w:szCs w:val="28"/>
               </w:rPr>
               <w:t>Список использованной литературы</w:t>
             </w:r>
@@ -2348,6 +1561,7 @@
                 <w:noProof/>
                 <w:webHidden/>
                 <w:sz w:val="28"/>
+                <w:szCs w:val="28"/>
               </w:rPr>
               <w:tab/>
             </w:r>
@@ -2357,6 +1571,7 @@
                 <w:noProof/>
                 <w:webHidden/>
                 <w:sz w:val="28"/>
+                <w:szCs w:val="28"/>
               </w:rPr>
               <w:fldChar w:fldCharType="begin"/>
             </w:r>
@@ -2366,8 +1581,9 @@
                 <w:noProof/>
                 <w:webHidden/>
                 <w:sz w:val="28"/>
+                <w:szCs w:val="28"/>
               </w:rPr>
-              <w:instrText xml:space="preserve"> PAGEREF _Toc80633249 \h </w:instrText>
+              <w:instrText xml:space="preserve"> PAGEREF _Toc81163953 \h </w:instrText>
             </w:r>
             <w:r>
               <w:rPr>
@@ -2375,6 +1591,7 @@
                 <w:noProof/>
                 <w:webHidden/>
                 <w:sz w:val="28"/>
+                <w:szCs w:val="28"/>
               </w:rPr>
             </w:r>
             <w:r>
@@ -2383,6 +1600,7 @@
                 <w:noProof/>
                 <w:webHidden/>
                 <w:sz w:val="28"/>
+                <w:szCs w:val="28"/>
               </w:rPr>
               <w:fldChar w:fldCharType="separate"/>
             </w:r>
@@ -2392,8 +1610,9 @@
                 <w:noProof/>
                 <w:webHidden/>
                 <w:sz w:val="28"/>
+                <w:szCs w:val="28"/>
               </w:rPr>
-              <w:t>14</w:t>
+              <w:t>16</w:t>
             </w:r>
             <w:r>
               <w:rPr>
@@ -2401,6 +1620,7 @@
                 <w:noProof/>
                 <w:webHidden/>
                 <w:sz w:val="28"/>
+                <w:szCs w:val="28"/>
               </w:rPr>
               <w:fldChar w:fldCharType="end"/>
             </w:r>
@@ -2408,6 +1628,7 @@
         </w:p>
         <w:p>
           <w:pPr>
+            <w:spacing w:line="360" w:lineRule="auto"/>
             <w:rPr>
               <w:b/>
               <w:sz w:val="24"/>
@@ -2482,7 +1703,7 @@
           <w:color w:val="auto"/>
         </w:rPr>
       </w:pPr>
-      <w:bookmarkStart w:id="0" w:name="_Toc80633236"/>
+      <w:bookmarkStart w:id="0" w:name="_Toc81163949"/>
       <w:r>
         <w:rPr>
           <w:rFonts w:ascii="Times New Roman" w:hAnsi="Times New Roman" w:cs="Times New Roman"/>
@@ -2759,7 +1980,7 @@
           <w:color w:val="auto"/>
         </w:rPr>
       </w:pPr>
-      <w:bookmarkStart w:id="1" w:name="_Toc80633237"/>
+      <w:bookmarkStart w:id="1" w:name="_Toc81163950"/>
       <w:r>
         <w:rPr>
           <w:rFonts w:ascii="Times New Roman" w:hAnsi="Times New Roman" w:cs="Times New Roman"/>
@@ -4005,7 +3226,7 @@
           <w:color w:val="auto"/>
         </w:rPr>
       </w:pPr>
-      <w:bookmarkStart w:id="2" w:name="_Toc80633238"/>
+      <w:bookmarkStart w:id="2" w:name="_Toc81163951"/>
       <w:r>
         <w:rPr>
           <w:rFonts w:ascii="Times New Roman" w:hAnsi="Times New Roman" w:cs="Times New Roman"/>
@@ -4074,67 +3295,646 @@
     </w:p>
     <w:p>
       <w:pPr>
-        <w:spacing w:after="240" w:line="360" w:lineRule="auto"/>
-        <w:ind w:firstLine="709"/>
+        <w:spacing w:after="0" w:line="360" w:lineRule="auto"/>
+        <w:ind w:firstLine="706"/>
         <w:jc w:val="both"/>
         <w:rPr>
           <w:rFonts w:ascii="Times New Roman" w:hAnsi="Times New Roman"/>
-          <w:color w:val="000000"/>
-          <w:sz w:val="28"/>
-          <w:szCs w:val="28"/>
-          <w:shd w:val="clear" w:color="auto" w:fill="FFFFFF"/>
-        </w:rPr>
-      </w:pPr>
-      <w:r>
-        <w:rPr>
-          <w:rFonts w:ascii="Times New Roman" w:hAnsi="Times New Roman"/>
-          <w:color w:val="000000"/>
-          <w:sz w:val="28"/>
-          <w:szCs w:val="28"/>
-          <w:shd w:val="clear" w:color="auto" w:fill="FFFFFF"/>
-        </w:rPr>
-        <w:t xml:space="preserve">Работа в приложении начинается с логина в приложении, если вы ещё не залогинились. В этом случае приложение вас предупредит об этом и переадресует на страницу </w:t>
-      </w:r>
-      <w:r>
-        <w:rPr>
-          <w:rFonts w:ascii="Times New Roman" w:hAnsi="Times New Roman"/>
-          <w:color w:val="000000"/>
-          <w:sz w:val="28"/>
-          <w:szCs w:val="28"/>
-          <w:shd w:val="clear" w:color="auto" w:fill="FFFFFF"/>
+          <w:bCs/>
+          <w:sz w:val="28"/>
+          <w:szCs w:val="28"/>
+        </w:rPr>
+      </w:pPr>
+      <w:bookmarkStart w:id="3" w:name="_Hlk81162603"/>
+      <w:r>
+        <w:rPr>
+          <w:rFonts w:ascii="Times New Roman" w:hAnsi="Times New Roman"/>
+          <w:bCs/>
+          <w:sz w:val="28"/>
+          <w:szCs w:val="28"/>
           <w:lang w:val="en-US"/>
         </w:rPr>
-        <w:t>Login</w:t>
-      </w:r>
-    </w:p>
-    <w:p>
-      <w:pPr>
-        <w:spacing w:after="240" w:line="360" w:lineRule="auto"/>
-        <w:ind w:firstLine="709"/>
-        <w:jc w:val="center"/>
-        <w:rPr>
-          <w:rFonts w:ascii="Times New Roman" w:hAnsi="Times New Roman"/>
-          <w:color w:val="000000"/>
-          <w:sz w:val="28"/>
-          <w:szCs w:val="28"/>
-          <w:shd w:val="clear" w:color="auto" w:fill="FFFFFF"/>
-        </w:rPr>
-      </w:pPr>
-      <w:r>
-        <w:rPr>
-          <w:rFonts w:ascii="Times New Roman" w:hAnsi="Times New Roman"/>
+        <w:t>Backend</w:t>
+      </w:r>
+      <w:r>
+        <w:rPr>
+          <w:rFonts w:ascii="Times New Roman" w:hAnsi="Times New Roman"/>
+          <w:bCs/>
+          <w:sz w:val="28"/>
+          <w:szCs w:val="28"/>
+        </w:rPr>
+        <w:t>-</w:t>
+      </w:r>
+      <w:r>
+        <w:rPr>
+          <w:rFonts w:ascii="Times New Roman" w:hAnsi="Times New Roman"/>
+          <w:bCs/>
+          <w:sz w:val="28"/>
+          <w:szCs w:val="28"/>
+        </w:rPr>
+        <w:t xml:space="preserve">часть приложения написана на языке </w:t>
+      </w:r>
+      <w:r>
+        <w:rPr>
+          <w:rFonts w:ascii="Times New Roman" w:hAnsi="Times New Roman"/>
+          <w:bCs/>
+          <w:sz w:val="28"/>
+          <w:szCs w:val="28"/>
+          <w:lang w:val="en-US"/>
+        </w:rPr>
+        <w:t>C</w:t>
+      </w:r>
+      <w:r>
+        <w:rPr>
+          <w:rFonts w:ascii="Times New Roman" w:hAnsi="Times New Roman"/>
+          <w:bCs/>
+          <w:sz w:val="28"/>
+          <w:szCs w:val="28"/>
+        </w:rPr>
+        <w:t xml:space="preserve"># </w:t>
+      </w:r>
+      <w:r>
+        <w:rPr>
+          <w:rFonts w:ascii="Times New Roman" w:hAnsi="Times New Roman"/>
+          <w:bCs/>
+          <w:sz w:val="28"/>
+          <w:szCs w:val="28"/>
+        </w:rPr>
+        <w:t>платформы .</w:t>
+      </w:r>
+      <w:r>
+        <w:rPr>
+          <w:rFonts w:ascii="Times New Roman" w:hAnsi="Times New Roman"/>
+          <w:bCs/>
+          <w:sz w:val="28"/>
+          <w:szCs w:val="28"/>
+          <w:lang w:val="en-US"/>
+        </w:rPr>
+        <w:t>Net</w:t>
+      </w:r>
+      <w:r>
+        <w:rPr>
+          <w:rFonts w:ascii="Times New Roman" w:hAnsi="Times New Roman"/>
+          <w:bCs/>
+          <w:sz w:val="28"/>
+          <w:szCs w:val="28"/>
+        </w:rPr>
+        <w:t xml:space="preserve"> </w:t>
+      </w:r>
+      <w:r>
+        <w:rPr>
+          <w:rFonts w:ascii="Times New Roman" w:hAnsi="Times New Roman"/>
+          <w:bCs/>
+          <w:sz w:val="28"/>
+          <w:szCs w:val="28"/>
+        </w:rPr>
+        <w:t xml:space="preserve">с использованием технологии </w:t>
+      </w:r>
+      <w:r>
+        <w:rPr>
+          <w:rFonts w:ascii="Times New Roman" w:hAnsi="Times New Roman"/>
+          <w:bCs/>
+          <w:sz w:val="28"/>
+          <w:szCs w:val="28"/>
+          <w:lang w:val="en-US"/>
+        </w:rPr>
+        <w:t>ASP</w:t>
+      </w:r>
+      <w:r>
+        <w:rPr>
+          <w:rFonts w:ascii="Times New Roman" w:hAnsi="Times New Roman"/>
+          <w:bCs/>
+          <w:sz w:val="28"/>
+          <w:szCs w:val="28"/>
+        </w:rPr>
+        <w:t>.</w:t>
+      </w:r>
+      <w:r>
+        <w:rPr>
+          <w:rFonts w:ascii="Times New Roman" w:hAnsi="Times New Roman"/>
+          <w:bCs/>
+          <w:sz w:val="28"/>
+          <w:szCs w:val="28"/>
+          <w:lang w:val="en-US"/>
+        </w:rPr>
+        <w:t>Net</w:t>
+      </w:r>
+      <w:r>
+        <w:rPr>
+          <w:rFonts w:ascii="Times New Roman" w:hAnsi="Times New Roman"/>
+          <w:bCs/>
+          <w:sz w:val="28"/>
+          <w:szCs w:val="28"/>
+        </w:rPr>
+        <w:t xml:space="preserve"> </w:t>
+      </w:r>
+      <w:r>
+        <w:rPr>
+          <w:rFonts w:ascii="Times New Roman" w:hAnsi="Times New Roman"/>
+          <w:bCs/>
+          <w:sz w:val="28"/>
+          <w:szCs w:val="28"/>
+          <w:lang w:val="en-US"/>
+        </w:rPr>
+        <w:t>Core</w:t>
+      </w:r>
+      <w:r>
+        <w:rPr>
+          <w:rFonts w:ascii="Times New Roman" w:hAnsi="Times New Roman"/>
+          <w:bCs/>
+          <w:sz w:val="28"/>
+          <w:szCs w:val="28"/>
+        </w:rPr>
+        <w:t xml:space="preserve"> (</w:t>
+      </w:r>
+      <w:r>
+        <w:rPr>
+          <w:rFonts w:ascii="Times New Roman" w:hAnsi="Times New Roman"/>
+          <w:bCs/>
+          <w:sz w:val="28"/>
+          <w:szCs w:val="28"/>
+          <w:lang w:val="en-US"/>
+        </w:rPr>
+        <w:t>Web</w:t>
+      </w:r>
+      <w:r>
+        <w:rPr>
+          <w:rFonts w:ascii="Times New Roman" w:hAnsi="Times New Roman"/>
+          <w:bCs/>
+          <w:sz w:val="28"/>
+          <w:szCs w:val="28"/>
+        </w:rPr>
+        <w:t xml:space="preserve"> </w:t>
+      </w:r>
+      <w:r>
+        <w:rPr>
+          <w:rFonts w:ascii="Times New Roman" w:hAnsi="Times New Roman"/>
+          <w:bCs/>
+          <w:sz w:val="28"/>
+          <w:szCs w:val="28"/>
+          <w:lang w:val="en-US"/>
+        </w:rPr>
+        <w:t>API</w:t>
+      </w:r>
+      <w:r>
+        <w:rPr>
+          <w:rFonts w:ascii="Times New Roman" w:hAnsi="Times New Roman"/>
+          <w:bCs/>
+          <w:sz w:val="28"/>
+          <w:szCs w:val="28"/>
+        </w:rPr>
+        <w:t>).</w:t>
+      </w:r>
+      <w:r>
+        <w:rPr>
+          <w:rFonts w:ascii="Times New Roman" w:hAnsi="Times New Roman"/>
+          <w:bCs/>
+          <w:sz w:val="28"/>
+          <w:szCs w:val="28"/>
+        </w:rPr>
+        <w:t xml:space="preserve"> </w:t>
+      </w:r>
+      <w:r>
+        <w:rPr>
+          <w:rFonts w:ascii="Times New Roman" w:hAnsi="Times New Roman"/>
+          <w:bCs/>
+          <w:sz w:val="28"/>
+          <w:szCs w:val="28"/>
+          <w:lang w:val="en-US"/>
+        </w:rPr>
+        <w:t>Frontend</w:t>
+      </w:r>
+      <w:r>
+        <w:rPr>
+          <w:rFonts w:ascii="Times New Roman" w:hAnsi="Times New Roman"/>
+          <w:bCs/>
+          <w:sz w:val="28"/>
+          <w:szCs w:val="28"/>
+        </w:rPr>
+        <w:t>-</w:t>
+      </w:r>
+      <w:r>
+        <w:rPr>
+          <w:rFonts w:ascii="Times New Roman" w:hAnsi="Times New Roman"/>
+          <w:bCs/>
+          <w:sz w:val="28"/>
+          <w:szCs w:val="28"/>
+        </w:rPr>
+        <w:t xml:space="preserve">часть приложения написана на языке </w:t>
+      </w:r>
+      <w:r>
+        <w:rPr>
+          <w:rFonts w:ascii="Times New Roman" w:hAnsi="Times New Roman"/>
+          <w:bCs/>
+          <w:sz w:val="28"/>
+          <w:szCs w:val="28"/>
+          <w:lang w:val="en-US"/>
+        </w:rPr>
+        <w:t>React</w:t>
+      </w:r>
+      <w:r>
+        <w:rPr>
+          <w:rFonts w:ascii="Times New Roman" w:hAnsi="Times New Roman"/>
+          <w:bCs/>
+          <w:sz w:val="28"/>
+          <w:szCs w:val="28"/>
+        </w:rPr>
+        <w:t>.</w:t>
+      </w:r>
+      <w:proofErr w:type="spellStart"/>
+      <w:r>
+        <w:rPr>
+          <w:rFonts w:ascii="Times New Roman" w:hAnsi="Times New Roman"/>
+          <w:bCs/>
+          <w:sz w:val="28"/>
+          <w:szCs w:val="28"/>
+          <w:lang w:val="en-US"/>
+        </w:rPr>
+        <w:t>js</w:t>
+      </w:r>
+      <w:proofErr w:type="spellEnd"/>
+      <w:r>
+        <w:rPr>
+          <w:rFonts w:ascii="Times New Roman" w:hAnsi="Times New Roman"/>
+          <w:bCs/>
+          <w:sz w:val="28"/>
+          <w:szCs w:val="28"/>
+        </w:rPr>
+        <w:t xml:space="preserve"> </w:t>
+      </w:r>
+      <w:r>
+        <w:rPr>
+          <w:rFonts w:ascii="Times New Roman" w:hAnsi="Times New Roman"/>
+          <w:bCs/>
+          <w:sz w:val="28"/>
+          <w:szCs w:val="28"/>
+        </w:rPr>
+        <w:t xml:space="preserve">и </w:t>
+      </w:r>
+      <w:r>
+        <w:rPr>
+          <w:rFonts w:ascii="Times New Roman" w:hAnsi="Times New Roman"/>
+          <w:bCs/>
+          <w:sz w:val="28"/>
+          <w:szCs w:val="28"/>
+          <w:lang w:val="en-US"/>
+        </w:rPr>
+        <w:t>Redux</w:t>
+      </w:r>
+      <w:r>
+        <w:rPr>
+          <w:rFonts w:ascii="Times New Roman" w:hAnsi="Times New Roman"/>
+          <w:bCs/>
+          <w:sz w:val="28"/>
+          <w:szCs w:val="28"/>
+        </w:rPr>
+        <w:t xml:space="preserve">. </w:t>
+      </w:r>
+      <w:r>
+        <w:rPr>
+          <w:rFonts w:ascii="Times New Roman" w:hAnsi="Times New Roman"/>
+          <w:bCs/>
+          <w:sz w:val="28"/>
+          <w:szCs w:val="28"/>
+        </w:rPr>
+        <w:t xml:space="preserve">Между собой </w:t>
+      </w:r>
+      <w:r>
+        <w:rPr>
+          <w:rFonts w:ascii="Times New Roman" w:hAnsi="Times New Roman"/>
+          <w:bCs/>
+          <w:sz w:val="28"/>
+          <w:szCs w:val="28"/>
+          <w:lang w:val="en-US"/>
+        </w:rPr>
+        <w:t>Backend</w:t>
+      </w:r>
+      <w:r>
+        <w:rPr>
+          <w:rFonts w:ascii="Times New Roman" w:hAnsi="Times New Roman"/>
+          <w:bCs/>
+          <w:sz w:val="28"/>
+          <w:szCs w:val="28"/>
+        </w:rPr>
+        <w:t xml:space="preserve"> и </w:t>
+      </w:r>
+      <w:r>
+        <w:rPr>
+          <w:rFonts w:ascii="Times New Roman" w:hAnsi="Times New Roman"/>
+          <w:bCs/>
+          <w:sz w:val="28"/>
+          <w:szCs w:val="28"/>
+          <w:lang w:val="en-US"/>
+        </w:rPr>
+        <w:t>Frontend</w:t>
+      </w:r>
+      <w:r>
+        <w:rPr>
+          <w:rFonts w:ascii="Times New Roman" w:hAnsi="Times New Roman"/>
+          <w:bCs/>
+          <w:sz w:val="28"/>
+          <w:szCs w:val="28"/>
+        </w:rPr>
+        <w:t xml:space="preserve"> части приложения общаются</w:t>
+      </w:r>
+      <w:r>
+        <w:rPr>
+          <w:rFonts w:ascii="Times New Roman" w:hAnsi="Times New Roman"/>
+          <w:bCs/>
+          <w:sz w:val="28"/>
+          <w:szCs w:val="28"/>
+        </w:rPr>
+        <w:t xml:space="preserve"> </w:t>
+      </w:r>
+      <w:r>
+        <w:rPr>
+          <w:rFonts w:ascii="Times New Roman" w:hAnsi="Times New Roman"/>
+          <w:bCs/>
+          <w:sz w:val="28"/>
+          <w:szCs w:val="28"/>
+        </w:rPr>
+        <w:t xml:space="preserve">посредством </w:t>
+      </w:r>
+      <w:r>
+        <w:rPr>
+          <w:rFonts w:ascii="Times New Roman" w:hAnsi="Times New Roman"/>
+          <w:bCs/>
+          <w:sz w:val="28"/>
+          <w:szCs w:val="28"/>
+          <w:lang w:val="en-US"/>
+        </w:rPr>
+        <w:t>HTTP</w:t>
+      </w:r>
+      <w:r>
+        <w:rPr>
+          <w:rFonts w:ascii="Times New Roman" w:hAnsi="Times New Roman"/>
+          <w:bCs/>
+          <w:sz w:val="28"/>
+          <w:szCs w:val="28"/>
+        </w:rPr>
+        <w:t>-</w:t>
+      </w:r>
+      <w:r>
+        <w:rPr>
+          <w:rFonts w:ascii="Times New Roman" w:hAnsi="Times New Roman"/>
+          <w:bCs/>
+          <w:sz w:val="28"/>
+          <w:szCs w:val="28"/>
+        </w:rPr>
+        <w:t xml:space="preserve">запросов. Так же используется база данных </w:t>
+      </w:r>
+      <w:r>
+        <w:rPr>
+          <w:rFonts w:ascii="Times New Roman" w:hAnsi="Times New Roman"/>
+          <w:bCs/>
+          <w:sz w:val="28"/>
+          <w:szCs w:val="28"/>
+          <w:lang w:val="en-US"/>
+        </w:rPr>
+        <w:t>Microsoft</w:t>
+      </w:r>
+      <w:r>
+        <w:rPr>
+          <w:rFonts w:ascii="Times New Roman" w:hAnsi="Times New Roman"/>
+          <w:bCs/>
+          <w:sz w:val="28"/>
+          <w:szCs w:val="28"/>
+        </w:rPr>
+        <w:t xml:space="preserve"> </w:t>
+      </w:r>
+      <w:r>
+        <w:rPr>
+          <w:rFonts w:ascii="Times New Roman" w:hAnsi="Times New Roman"/>
+          <w:bCs/>
+          <w:sz w:val="28"/>
+          <w:szCs w:val="28"/>
+          <w:lang w:val="en-US"/>
+        </w:rPr>
+        <w:t>SQL</w:t>
+      </w:r>
+      <w:r>
+        <w:rPr>
+          <w:rFonts w:ascii="Times New Roman" w:hAnsi="Times New Roman"/>
+          <w:bCs/>
+          <w:sz w:val="28"/>
+          <w:szCs w:val="28"/>
+        </w:rPr>
+        <w:t xml:space="preserve"> </w:t>
+      </w:r>
+      <w:r>
+        <w:rPr>
+          <w:rFonts w:ascii="Times New Roman" w:hAnsi="Times New Roman"/>
+          <w:bCs/>
+          <w:sz w:val="28"/>
+          <w:szCs w:val="28"/>
+          <w:lang w:val="en-US"/>
+        </w:rPr>
+        <w:t>Server</w:t>
+      </w:r>
+      <w:r>
+        <w:rPr>
+          <w:rFonts w:ascii="Times New Roman" w:hAnsi="Times New Roman"/>
+          <w:bCs/>
+          <w:sz w:val="28"/>
+          <w:szCs w:val="28"/>
+        </w:rPr>
+        <w:t>.</w:t>
+      </w:r>
+    </w:p>
+    <w:p>
+      <w:pPr>
+        <w:spacing w:line="360" w:lineRule="auto"/>
+        <w:ind w:firstLine="706"/>
+        <w:jc w:val="both"/>
+        <w:rPr>
+          <w:rFonts w:ascii="Times New Roman" w:hAnsi="Times New Roman"/>
+          <w:bCs/>
+          <w:sz w:val="28"/>
+          <w:szCs w:val="28"/>
+        </w:rPr>
+      </w:pPr>
+      <w:r>
+        <w:rPr>
+          <w:rFonts w:ascii="Times New Roman" w:hAnsi="Times New Roman"/>
+          <w:bCs/>
+          <w:sz w:val="28"/>
+          <w:szCs w:val="28"/>
+          <w:lang w:val="en-US"/>
+        </w:rPr>
+        <w:t>Backend</w:t>
+      </w:r>
+      <w:r>
+        <w:rPr>
+          <w:rFonts w:ascii="Times New Roman" w:hAnsi="Times New Roman"/>
+          <w:bCs/>
+          <w:sz w:val="28"/>
+          <w:szCs w:val="28"/>
+        </w:rPr>
+        <w:t>-</w:t>
+      </w:r>
+      <w:r>
+        <w:rPr>
+          <w:rFonts w:ascii="Times New Roman" w:hAnsi="Times New Roman"/>
+          <w:bCs/>
+          <w:sz w:val="28"/>
+          <w:szCs w:val="28"/>
+        </w:rPr>
+        <w:t>часть приложения</w:t>
+      </w:r>
+      <w:r>
+        <w:rPr>
+          <w:rFonts w:ascii="Times New Roman" w:hAnsi="Times New Roman"/>
+          <w:bCs/>
+          <w:sz w:val="28"/>
+          <w:szCs w:val="28"/>
+        </w:rPr>
+        <w:t xml:space="preserve"> принимает и отправляет </w:t>
+      </w:r>
+      <w:r>
+        <w:rPr>
+          <w:rFonts w:ascii="Times New Roman" w:hAnsi="Times New Roman"/>
+          <w:bCs/>
+          <w:sz w:val="28"/>
+          <w:szCs w:val="28"/>
+          <w:lang w:val="en-US"/>
+        </w:rPr>
+        <w:t>HTTP</w:t>
+      </w:r>
+      <w:r>
+        <w:rPr>
+          <w:rFonts w:ascii="Times New Roman" w:hAnsi="Times New Roman"/>
+          <w:bCs/>
+          <w:sz w:val="28"/>
+          <w:szCs w:val="28"/>
+        </w:rPr>
+        <w:t>-</w:t>
+      </w:r>
+      <w:r>
+        <w:rPr>
+          <w:rFonts w:ascii="Times New Roman" w:hAnsi="Times New Roman"/>
+          <w:bCs/>
+          <w:sz w:val="28"/>
+          <w:szCs w:val="28"/>
+        </w:rPr>
+        <w:t>запрос</w:t>
+      </w:r>
+      <w:r>
+        <w:rPr>
+          <w:rFonts w:ascii="Times New Roman" w:hAnsi="Times New Roman"/>
+          <w:bCs/>
+          <w:sz w:val="28"/>
+          <w:szCs w:val="28"/>
+        </w:rPr>
+        <w:t xml:space="preserve">ы с помощью специальных классов — контроллеров. Методы контроллеров принимают запрос, обрабатывают его, и отправляют ответ. Каждый контроллер отвечает за определённый объект или логику, а каждый его метод — за определённое действие. Например, </w:t>
+      </w:r>
+      <w:proofErr w:type="spellStart"/>
+      <w:r>
+        <w:rPr>
+          <w:rFonts w:ascii="Times New Roman" w:hAnsi="Times New Roman"/>
+          <w:bCs/>
+          <w:sz w:val="28"/>
+          <w:szCs w:val="28"/>
+          <w:lang w:val="en-US"/>
+        </w:rPr>
+        <w:t>UserController</w:t>
+      </w:r>
+      <w:proofErr w:type="spellEnd"/>
+      <w:r>
+        <w:rPr>
+          <w:rFonts w:ascii="Times New Roman" w:hAnsi="Times New Roman"/>
+          <w:bCs/>
+          <w:sz w:val="28"/>
+          <w:szCs w:val="28"/>
+        </w:rPr>
+        <w:t xml:space="preserve"> </w:t>
+      </w:r>
+      <w:r>
+        <w:rPr>
+          <w:rFonts w:ascii="Times New Roman" w:hAnsi="Times New Roman"/>
+          <w:bCs/>
+          <w:sz w:val="28"/>
+          <w:szCs w:val="28"/>
+        </w:rPr>
+        <w:t xml:space="preserve">отвечает за работу с сущностью </w:t>
+      </w:r>
+      <w:r>
+        <w:rPr>
+          <w:rFonts w:ascii="Times New Roman" w:hAnsi="Times New Roman"/>
+          <w:bCs/>
+          <w:sz w:val="28"/>
+          <w:szCs w:val="28"/>
+          <w:lang w:val="en-US"/>
+        </w:rPr>
+        <w:t>User</w:t>
+      </w:r>
+      <w:r>
+        <w:rPr>
+          <w:rFonts w:ascii="Times New Roman" w:hAnsi="Times New Roman"/>
+          <w:bCs/>
+          <w:sz w:val="28"/>
+          <w:szCs w:val="28"/>
+        </w:rPr>
+        <w:t xml:space="preserve"> (</w:t>
+      </w:r>
+      <w:r>
+        <w:rPr>
+          <w:rFonts w:ascii="Times New Roman" w:hAnsi="Times New Roman"/>
+          <w:bCs/>
+          <w:sz w:val="28"/>
+          <w:szCs w:val="28"/>
+        </w:rPr>
+        <w:t xml:space="preserve">пользователь), а его метод </w:t>
+      </w:r>
+      <w:proofErr w:type="spellStart"/>
+      <w:r>
+        <w:rPr>
+          <w:rFonts w:ascii="Times New Roman" w:hAnsi="Times New Roman"/>
+          <w:bCs/>
+          <w:sz w:val="28"/>
+          <w:szCs w:val="28"/>
+          <w:lang w:val="en-US"/>
+        </w:rPr>
+        <w:t>GetAllColaborators</w:t>
+      </w:r>
+      <w:proofErr w:type="spellEnd"/>
+      <w:r>
+        <w:rPr>
+          <w:rFonts w:ascii="Times New Roman" w:hAnsi="Times New Roman"/>
+          <w:bCs/>
+          <w:sz w:val="28"/>
+          <w:szCs w:val="28"/>
+        </w:rPr>
+        <w:t xml:space="preserve"> — </w:t>
+      </w:r>
+      <w:r>
+        <w:rPr>
+          <w:rFonts w:ascii="Times New Roman" w:hAnsi="Times New Roman"/>
+          <w:bCs/>
+          <w:sz w:val="28"/>
+          <w:szCs w:val="28"/>
+        </w:rPr>
+        <w:t>получает идентификационный номер проекта и возвращает всех пользователей, участвующих в нём.</w:t>
+      </w:r>
+    </w:p>
+    <w:p>
+      <w:pPr>
+        <w:spacing w:after="0" w:line="360" w:lineRule="auto"/>
+        <w:rPr>
+          <w:rFonts w:ascii="Times New Roman" w:hAnsi="Times New Roman"/>
+          <w:bCs/>
+          <w:sz w:val="28"/>
+          <w:szCs w:val="28"/>
+        </w:rPr>
+      </w:pPr>
+      <w:r>
+        <w:rPr>
           <w:noProof/>
-          <w:color w:val="000000"/>
-          <w:sz w:val="28"/>
-          <w:szCs w:val="28"/>
-          <w:shd w:val="clear" w:color="auto" w:fill="FFFFFF"/>
-          <w:lang w:eastAsia="ru-RU"/>
         </w:rPr>
         <w:drawing>
-          <wp:inline distT="0" distB="0" distL="0" distR="0" wp14:anchorId="1DB4C16B" wp14:editId="3A6CD8C0">
-            <wp:extent cx="4553585" cy="1324160"/>
-            <wp:effectExtent l="0" t="0" r="0" b="9525"/>
-            <wp:docPr id="21" name="Рисунок 21"/>
+          <wp:inline distT="0" distB="0" distL="0" distR="0" wp14:anchorId="27A169AA" wp14:editId="7CE95D0F">
+            <wp:extent cx="6048375" cy="3420802"/>
+            <wp:effectExtent l="0" t="0" r="0" b="8255"/>
+            <wp:docPr id="1" name="Picture 1"/>
             <wp:cNvGraphicFramePr>
               <a:graphicFrameLocks xmlns:a="http://schemas.openxmlformats.org/drawingml/2006/main" noChangeAspect="1"/>
             </wp:cNvGraphicFramePr>
@@ -4145,20 +3945,27 @@
                     <pic:cNvPr id="1" name=""/>
                     <pic:cNvPicPr/>
                   </pic:nvPicPr>
-                  <pic:blipFill>
+                  <pic:blipFill rotWithShape="1">
                     <a:blip r:embed="rId8"/>
-                    <a:stretch>
-                      <a:fillRect/>
-                    </a:stretch>
+                    <a:srcRect b="46584"/>
+                    <a:stretch/>
                   </pic:blipFill>
-                  <pic:spPr>
+                  <pic:spPr bwMode="auto">
                     <a:xfrm>
                       <a:off x="0" y="0"/>
-                      <a:ext cx="4553585" cy="1324160"/>
+                      <a:ext cx="6049668" cy="3421533"/>
                     </a:xfrm>
                     <a:prstGeom prst="rect">
                       <a:avLst/>
                     </a:prstGeom>
+                    <a:ln>
+                      <a:noFill/>
+                    </a:ln>
+                    <a:extLst>
+                      <a:ext uri="{53640926-AAD7-44D8-BBD7-CCE9431645EC}">
+                        <a14:shadowObscured xmlns:a14="http://schemas.microsoft.com/office/drawing/2010/main"/>
+                      </a:ext>
+                    </a:extLst>
                   </pic:spPr>
                 </pic:pic>
               </a:graphicData>
@@ -4169,6 +3976,74 @@
     </w:p>
     <w:p>
       <w:pPr>
+        <w:spacing w:after="0" w:line="360" w:lineRule="auto"/>
+        <w:jc w:val="center"/>
+        <w:rPr>
+          <w:rFonts w:ascii="Times New Roman" w:hAnsi="Times New Roman"/>
+          <w:bCs/>
+          <w:sz w:val="28"/>
+          <w:szCs w:val="28"/>
+        </w:rPr>
+      </w:pPr>
+      <w:r>
+        <w:rPr>
+          <w:rFonts w:ascii="Times New Roman" w:hAnsi="Times New Roman"/>
+          <w:bCs/>
+          <w:sz w:val="28"/>
+          <w:szCs w:val="28"/>
+        </w:rPr>
+        <w:t>Рисунок 1 — Пример контроллера</w:t>
+      </w:r>
+    </w:p>
+    <w:bookmarkEnd w:id="3"/>
+    <w:p>
+      <w:pPr>
+        <w:spacing w:after="240" w:line="360" w:lineRule="auto"/>
+        <w:ind w:firstLine="709"/>
+        <w:jc w:val="both"/>
+        <w:rPr>
+          <w:rFonts w:ascii="Times New Roman" w:hAnsi="Times New Roman"/>
+          <w:color w:val="000000"/>
+          <w:sz w:val="28"/>
+          <w:szCs w:val="28"/>
+          <w:shd w:val="clear" w:color="auto" w:fill="FFFFFF"/>
+        </w:rPr>
+      </w:pPr>
+      <w:r>
+        <w:rPr>
+          <w:rFonts w:ascii="Times New Roman" w:hAnsi="Times New Roman"/>
+          <w:color w:val="000000"/>
+          <w:sz w:val="28"/>
+          <w:szCs w:val="28"/>
+          <w:shd w:val="clear" w:color="auto" w:fill="FFFFFF"/>
+        </w:rPr>
+        <w:lastRenderedPageBreak/>
+        <w:t xml:space="preserve">Работа в приложении начинается с логина в приложении, если вы ещё не залогинились. В этом случае приложение вас предупредит об этом и переадресует на страницу </w:t>
+      </w:r>
+      <w:r>
+        <w:rPr>
+          <w:rFonts w:ascii="Times New Roman" w:hAnsi="Times New Roman"/>
+          <w:color w:val="000000"/>
+          <w:sz w:val="28"/>
+          <w:szCs w:val="28"/>
+          <w:shd w:val="clear" w:color="auto" w:fill="FFFFFF"/>
+          <w:lang w:val="en-US"/>
+        </w:rPr>
+        <w:t>Login</w:t>
+      </w:r>
+      <w:r>
+        <w:rPr>
+          <w:rFonts w:ascii="Times New Roman" w:hAnsi="Times New Roman"/>
+          <w:color w:val="000000"/>
+          <w:sz w:val="28"/>
+          <w:szCs w:val="28"/>
+          <w:shd w:val="clear" w:color="auto" w:fill="FFFFFF"/>
+        </w:rPr>
+        <w:t>.</w:t>
+      </w:r>
+    </w:p>
+    <w:p>
+      <w:pPr>
         <w:spacing w:after="240" w:line="360" w:lineRule="auto"/>
         <w:ind w:firstLine="709"/>
         <w:jc w:val="center"/>
@@ -4183,30 +4058,6 @@
       <w:r>
         <w:rPr>
           <w:rFonts w:ascii="Times New Roman" w:hAnsi="Times New Roman"/>
-          <w:color w:val="000000"/>
-          <w:sz w:val="28"/>
-          <w:szCs w:val="28"/>
-          <w:shd w:val="clear" w:color="auto" w:fill="FFFFFF"/>
-        </w:rPr>
-        <w:t>Рисунок 15 – Окно предупреждения о необходимости входа</w:t>
-      </w:r>
-    </w:p>
-    <w:p>
-      <w:pPr>
-        <w:spacing w:after="240" w:line="360" w:lineRule="auto"/>
-        <w:ind w:firstLine="709"/>
-        <w:jc w:val="center"/>
-        <w:rPr>
-          <w:rFonts w:ascii="Times New Roman" w:hAnsi="Times New Roman"/>
-          <w:color w:val="000000"/>
-          <w:sz w:val="28"/>
-          <w:szCs w:val="28"/>
-          <w:shd w:val="clear" w:color="auto" w:fill="FFFFFF"/>
-        </w:rPr>
-      </w:pPr>
-      <w:r>
-        <w:rPr>
-          <w:rFonts w:ascii="Times New Roman" w:hAnsi="Times New Roman"/>
           <w:noProof/>
           <w:color w:val="000000"/>
           <w:sz w:val="28"/>
@@ -4214,12 +4065,11 @@
           <w:shd w:val="clear" w:color="auto" w:fill="FFFFFF"/>
           <w:lang w:eastAsia="ru-RU"/>
         </w:rPr>
-        <w:lastRenderedPageBreak/>
         <w:drawing>
-          <wp:inline distT="0" distB="0" distL="0" distR="0" wp14:anchorId="7CC3FE09" wp14:editId="05F599A2">
-            <wp:extent cx="5582429" cy="4839375"/>
-            <wp:effectExtent l="0" t="0" r="0" b="0"/>
-            <wp:docPr id="25" name="Рисунок 25"/>
+          <wp:inline distT="0" distB="0" distL="0" distR="0" wp14:anchorId="1DB4C16B" wp14:editId="3A6CD8C0">
+            <wp:extent cx="4553585" cy="1324160"/>
+            <wp:effectExtent l="0" t="0" r="0" b="9525"/>
+            <wp:docPr id="21" name="Рисунок 21"/>
             <wp:cNvGraphicFramePr>
               <a:graphicFrameLocks xmlns:a="http://schemas.openxmlformats.org/drawingml/2006/main" noChangeAspect="1"/>
             </wp:cNvGraphicFramePr>
@@ -4239,7 +4089,7 @@
                   <pic:spPr>
                     <a:xfrm>
                       <a:off x="0" y="0"/>
-                      <a:ext cx="5582429" cy="4839375"/>
+                      <a:ext cx="4553585" cy="1324160"/>
                     </a:xfrm>
                     <a:prstGeom prst="rect">
                       <a:avLst/>
@@ -4273,7 +4123,27 @@
           <w:szCs w:val="28"/>
           <w:shd w:val="clear" w:color="auto" w:fill="FFFFFF"/>
         </w:rPr>
-        <w:t>Рисунок 16 – Окно для логина</w:t>
+        <w:t xml:space="preserve">Рисунок </w:t>
+      </w:r>
+      <w:r>
+        <w:rPr>
+          <w:rFonts w:ascii="Times New Roman" w:hAnsi="Times New Roman"/>
+          <w:color w:val="000000"/>
+          <w:sz w:val="28"/>
+          <w:szCs w:val="28"/>
+          <w:shd w:val="clear" w:color="auto" w:fill="FFFFFF"/>
+        </w:rPr>
+        <w:t>2 —</w:t>
+      </w:r>
+      <w:r>
+        <w:rPr>
+          <w:rFonts w:ascii="Times New Roman" w:hAnsi="Times New Roman"/>
+          <w:color w:val="000000"/>
+          <w:sz w:val="28"/>
+          <w:szCs w:val="28"/>
+          <w:shd w:val="clear" w:color="auto" w:fill="FFFFFF"/>
+        </w:rPr>
+        <w:t xml:space="preserve"> Окно предупреждения о необходимости входа</w:t>
       </w:r>
     </w:p>
     <w:p>
@@ -4289,70 +4159,6 @@
           <w:shd w:val="clear" w:color="auto" w:fill="FFFFFF"/>
         </w:rPr>
       </w:pPr>
-    </w:p>
-    <w:p>
-      <w:pPr>
-        <w:spacing w:after="240" w:line="360" w:lineRule="auto"/>
-        <w:ind w:firstLine="709"/>
-        <w:jc w:val="center"/>
-        <w:rPr>
-          <w:rFonts w:ascii="Times New Roman" w:hAnsi="Times New Roman"/>
-          <w:color w:val="000000"/>
-          <w:sz w:val="28"/>
-          <w:szCs w:val="28"/>
-          <w:shd w:val="clear" w:color="auto" w:fill="FFFFFF"/>
-        </w:rPr>
-      </w:pPr>
-    </w:p>
-    <w:p>
-      <w:pPr>
-        <w:spacing w:after="240" w:line="360" w:lineRule="auto"/>
-        <w:ind w:firstLine="709"/>
-        <w:jc w:val="both"/>
-        <w:rPr>
-          <w:rFonts w:ascii="Times New Roman" w:hAnsi="Times New Roman"/>
-          <w:color w:val="000000"/>
-          <w:sz w:val="28"/>
-          <w:szCs w:val="28"/>
-          <w:shd w:val="clear" w:color="auto" w:fill="FFFFFF"/>
-        </w:rPr>
-      </w:pPr>
-      <w:proofErr w:type="gramStart"/>
-      <w:r>
-        <w:rPr>
-          <w:rFonts w:ascii="Times New Roman" w:hAnsi="Times New Roman"/>
-          <w:color w:val="000000"/>
-          <w:sz w:val="28"/>
-          <w:szCs w:val="28"/>
-          <w:shd w:val="clear" w:color="auto" w:fill="FFFFFF"/>
-        </w:rPr>
-        <w:t>При вводе некорректных данных,</w:t>
-      </w:r>
-      <w:proofErr w:type="gramEnd"/>
-      <w:r>
-        <w:rPr>
-          <w:rFonts w:ascii="Times New Roman" w:hAnsi="Times New Roman"/>
-          <w:color w:val="000000"/>
-          <w:sz w:val="28"/>
-          <w:szCs w:val="28"/>
-          <w:shd w:val="clear" w:color="auto" w:fill="FFFFFF"/>
-        </w:rPr>
-        <w:t xml:space="preserve"> появится всплывающее окошко. Подобного рода сообщения появляются на любое некорректное действие пользователя.</w:t>
-      </w:r>
-    </w:p>
-    <w:p>
-      <w:pPr>
-        <w:spacing w:after="240" w:line="360" w:lineRule="auto"/>
-        <w:ind w:firstLine="709"/>
-        <w:jc w:val="center"/>
-        <w:rPr>
-          <w:rFonts w:ascii="Times New Roman" w:hAnsi="Times New Roman"/>
-          <w:color w:val="000000"/>
-          <w:sz w:val="28"/>
-          <w:szCs w:val="28"/>
-          <w:shd w:val="clear" w:color="auto" w:fill="FFFFFF"/>
-        </w:rPr>
-      </w:pPr>
       <w:r>
         <w:rPr>
           <w:rFonts w:ascii="Times New Roman" w:hAnsi="Times New Roman"/>
@@ -4363,12 +4169,11 @@
           <w:shd w:val="clear" w:color="auto" w:fill="FFFFFF"/>
           <w:lang w:eastAsia="ru-RU"/>
         </w:rPr>
-        <w:lastRenderedPageBreak/>
         <w:drawing>
-          <wp:inline distT="0" distB="0" distL="0" distR="0" wp14:anchorId="3A1380CB" wp14:editId="1940B448">
-            <wp:extent cx="4639322" cy="5239481"/>
-            <wp:effectExtent l="0" t="0" r="8890" b="0"/>
-            <wp:docPr id="24" name="Рисунок 24"/>
+          <wp:inline distT="0" distB="0" distL="0" distR="0" wp14:anchorId="7CC3FE09" wp14:editId="576BC5A8">
+            <wp:extent cx="3834638" cy="3324225"/>
+            <wp:effectExtent l="0" t="0" r="0" b="0"/>
+            <wp:docPr id="25" name="Рисунок 25"/>
             <wp:cNvGraphicFramePr>
               <a:graphicFrameLocks xmlns:a="http://schemas.openxmlformats.org/drawingml/2006/main" noChangeAspect="1"/>
             </wp:cNvGraphicFramePr>
@@ -4388,7 +4193,7 @@
                   <pic:spPr>
                     <a:xfrm>
                       <a:off x="0" y="0"/>
-                      <a:ext cx="4639322" cy="5239481"/>
+                      <a:ext cx="3842469" cy="3331014"/>
                     </a:xfrm>
                     <a:prstGeom prst="rect">
                       <a:avLst/>
@@ -4422,7 +4227,37 @@
           <w:szCs w:val="28"/>
           <w:shd w:val="clear" w:color="auto" w:fill="FFFFFF"/>
         </w:rPr>
-        <w:t>Рисунок 17 – Окно неправильного ввода данных при логине</w:t>
+        <w:t xml:space="preserve">Рисунок </w:t>
+      </w:r>
+      <w:r>
+        <w:rPr>
+          <w:rFonts w:ascii="Times New Roman" w:hAnsi="Times New Roman"/>
+          <w:color w:val="000000"/>
+          <w:sz w:val="28"/>
+          <w:szCs w:val="28"/>
+          <w:shd w:val="clear" w:color="auto" w:fill="FFFFFF"/>
+        </w:rPr>
+        <w:t xml:space="preserve">3 </w:t>
+      </w:r>
+      <w:r>
+        <w:rPr>
+          <w:rFonts w:ascii="Times New Roman" w:hAnsi="Times New Roman"/>
+          <w:color w:val="000000"/>
+          <w:sz w:val="28"/>
+          <w:szCs w:val="28"/>
+          <w:shd w:val="clear" w:color="auto" w:fill="FFFFFF"/>
+        </w:rPr>
+        <w:t>—</w:t>
+      </w:r>
+      <w:r>
+        <w:rPr>
+          <w:rFonts w:ascii="Times New Roman" w:hAnsi="Times New Roman"/>
+          <w:color w:val="000000"/>
+          <w:sz w:val="28"/>
+          <w:szCs w:val="28"/>
+          <w:shd w:val="clear" w:color="auto" w:fill="FFFFFF"/>
+        </w:rPr>
+        <w:t xml:space="preserve"> Окно для логина</w:t>
       </w:r>
     </w:p>
     <w:p>
@@ -4446,79 +4281,14 @@
           <w:szCs w:val="28"/>
           <w:shd w:val="clear" w:color="auto" w:fill="FFFFFF"/>
         </w:rPr>
-        <w:t xml:space="preserve">При вводе корректных данных происходит переадресация на основную часть приложения. На ней представлено меню управления проектом, текущие задачи и небольшой личный кабинет пользователя. При клике </w:t>
-      </w:r>
-      <w:proofErr w:type="gramStart"/>
-      <w:r>
-        <w:rPr>
-          <w:rFonts w:ascii="Times New Roman" w:hAnsi="Times New Roman"/>
-          <w:color w:val="000000"/>
-          <w:sz w:val="28"/>
-          <w:szCs w:val="28"/>
-          <w:shd w:val="clear" w:color="auto" w:fill="FFFFFF"/>
-        </w:rPr>
-        <w:t>на кнопу</w:t>
-      </w:r>
-      <w:proofErr w:type="gramEnd"/>
-      <w:r>
-        <w:rPr>
-          <w:rFonts w:ascii="Times New Roman" w:hAnsi="Times New Roman"/>
-          <w:color w:val="000000"/>
-          <w:sz w:val="28"/>
-          <w:szCs w:val="28"/>
-          <w:shd w:val="clear" w:color="auto" w:fill="FFFFFF"/>
-        </w:rPr>
-        <w:t xml:space="preserve"> личного кабинета всплывает окно, позволяющее </w:t>
-      </w:r>
-      <w:proofErr w:type="spellStart"/>
-      <w:r>
-        <w:rPr>
-          <w:rFonts w:ascii="Times New Roman" w:hAnsi="Times New Roman"/>
-          <w:color w:val="000000"/>
-          <w:sz w:val="28"/>
-          <w:szCs w:val="28"/>
-          <w:shd w:val="clear" w:color="auto" w:fill="FFFFFF"/>
-        </w:rPr>
-        <w:t>разлогиниться</w:t>
-      </w:r>
-      <w:proofErr w:type="spellEnd"/>
-      <w:r>
-        <w:rPr>
-          <w:rFonts w:ascii="Times New Roman" w:hAnsi="Times New Roman"/>
-          <w:color w:val="000000"/>
-          <w:sz w:val="28"/>
-          <w:szCs w:val="28"/>
-          <w:shd w:val="clear" w:color="auto" w:fill="FFFFFF"/>
-        </w:rPr>
-        <w:t xml:space="preserve">. Меню предоставляет доступ </w:t>
-      </w:r>
-      <w:proofErr w:type="gramStart"/>
-      <w:r>
-        <w:rPr>
-          <w:rFonts w:ascii="Times New Roman" w:hAnsi="Times New Roman"/>
-          <w:color w:val="000000"/>
-          <w:sz w:val="28"/>
-          <w:szCs w:val="28"/>
-          <w:shd w:val="clear" w:color="auto" w:fill="FFFFFF"/>
-        </w:rPr>
-        <w:t>к проекты</w:t>
-      </w:r>
-      <w:proofErr w:type="gramEnd"/>
-      <w:r>
-        <w:rPr>
-          <w:rFonts w:ascii="Times New Roman" w:hAnsi="Times New Roman"/>
-          <w:color w:val="000000"/>
-          <w:sz w:val="28"/>
-          <w:szCs w:val="28"/>
-          <w:shd w:val="clear" w:color="auto" w:fill="FFFFFF"/>
-        </w:rPr>
-        <w:t xml:space="preserve"> и ко всем членам команды. Эта таблица предоставляет богатый функционал: удаление одного/множества пользователей, приглашение нового члена команды, удобный механизм сортировки и пагинации.</w:t>
+        <w:t>При вводе некорректных данных появится всплывающее окошко. Подобного рода сообщения появляются на любое некорректное действие пользователя.</w:t>
       </w:r>
     </w:p>
     <w:p>
       <w:pPr>
         <w:spacing w:after="240" w:line="360" w:lineRule="auto"/>
         <w:ind w:firstLine="709"/>
+        <w:jc w:val="center"/>
         <w:rPr>
           <w:rFonts w:ascii="Times New Roman" w:hAnsi="Times New Roman"/>
           <w:color w:val="000000"/>
@@ -4539,10 +4309,10 @@
         </w:rPr>
         <w:lastRenderedPageBreak/>
         <w:drawing>
-          <wp:inline distT="0" distB="0" distL="0" distR="0" wp14:anchorId="6250DB09" wp14:editId="52EFE0E7">
-            <wp:extent cx="5667375" cy="2867842"/>
-            <wp:effectExtent l="0" t="0" r="0" b="8890"/>
-            <wp:docPr id="22" name="Рисунок 22"/>
+          <wp:inline distT="0" distB="0" distL="0" distR="0" wp14:anchorId="3A1380CB" wp14:editId="1940B448">
+            <wp:extent cx="4639322" cy="5239481"/>
+            <wp:effectExtent l="0" t="0" r="8890" b="0"/>
+            <wp:docPr id="24" name="Рисунок 24"/>
             <wp:cNvGraphicFramePr>
               <a:graphicFrameLocks xmlns:a="http://schemas.openxmlformats.org/drawingml/2006/main" noChangeAspect="1"/>
             </wp:cNvGraphicFramePr>
@@ -4562,7 +4332,7 @@
                   <pic:spPr>
                     <a:xfrm>
                       <a:off x="0" y="0"/>
-                      <a:ext cx="5672136" cy="2870251"/>
+                      <a:ext cx="4639322" cy="5239481"/>
                     </a:xfrm>
                     <a:prstGeom prst="rect">
                       <a:avLst/>
@@ -4586,32 +4356,145 @@
           <w:sz w:val="28"/>
           <w:szCs w:val="28"/>
           <w:shd w:val="clear" w:color="auto" w:fill="FFFFFF"/>
-          <w:lang w:val="en-US"/>
-        </w:rPr>
-      </w:pPr>
-      <w:r>
-        <w:rPr>
-          <w:rFonts w:ascii="Times New Roman" w:hAnsi="Times New Roman"/>
-          <w:color w:val="000000"/>
-          <w:sz w:val="28"/>
-          <w:szCs w:val="28"/>
-          <w:shd w:val="clear" w:color="auto" w:fill="FFFFFF"/>
-        </w:rPr>
-        <w:t>Рисунок 18 – Основное окно приложения</w:t>
+        </w:rPr>
+      </w:pPr>
+      <w:r>
+        <w:rPr>
+          <w:rFonts w:ascii="Times New Roman" w:hAnsi="Times New Roman"/>
+          <w:color w:val="000000"/>
+          <w:sz w:val="28"/>
+          <w:szCs w:val="28"/>
+          <w:shd w:val="clear" w:color="auto" w:fill="FFFFFF"/>
+        </w:rPr>
+        <w:t xml:space="preserve">Рисунок </w:t>
+      </w:r>
+      <w:r>
+        <w:rPr>
+          <w:rFonts w:ascii="Times New Roman" w:hAnsi="Times New Roman"/>
+          <w:color w:val="000000"/>
+          <w:sz w:val="28"/>
+          <w:szCs w:val="28"/>
+          <w:shd w:val="clear" w:color="auto" w:fill="FFFFFF"/>
+        </w:rPr>
+        <w:t xml:space="preserve">4 </w:t>
+      </w:r>
+      <w:r>
+        <w:rPr>
+          <w:rFonts w:ascii="Times New Roman" w:hAnsi="Times New Roman"/>
+          <w:color w:val="000000"/>
+          <w:sz w:val="28"/>
+          <w:szCs w:val="28"/>
+          <w:shd w:val="clear" w:color="auto" w:fill="FFFFFF"/>
+        </w:rPr>
+        <w:t>—</w:t>
+      </w:r>
+      <w:r>
+        <w:rPr>
+          <w:rFonts w:ascii="Times New Roman" w:hAnsi="Times New Roman"/>
+          <w:color w:val="000000"/>
+          <w:sz w:val="28"/>
+          <w:szCs w:val="28"/>
+          <w:shd w:val="clear" w:color="auto" w:fill="FFFFFF"/>
+        </w:rPr>
+        <w:t xml:space="preserve"> Окно неправильного ввода данных при логине</w:t>
       </w:r>
     </w:p>
     <w:p>
       <w:pPr>
         <w:spacing w:after="240" w:line="360" w:lineRule="auto"/>
         <w:ind w:firstLine="709"/>
-        <w:jc w:val="center"/>
-        <w:rPr>
-          <w:rFonts w:ascii="Times New Roman" w:hAnsi="Times New Roman"/>
-          <w:color w:val="000000"/>
-          <w:sz w:val="28"/>
-          <w:szCs w:val="28"/>
-          <w:shd w:val="clear" w:color="auto" w:fill="FFFFFF"/>
-          <w:lang w:val="en-US"/>
+        <w:jc w:val="both"/>
+        <w:rPr>
+          <w:rFonts w:ascii="Times New Roman" w:hAnsi="Times New Roman"/>
+          <w:color w:val="000000"/>
+          <w:sz w:val="28"/>
+          <w:szCs w:val="28"/>
+          <w:shd w:val="clear" w:color="auto" w:fill="FFFFFF"/>
+        </w:rPr>
+      </w:pPr>
+      <w:r>
+        <w:rPr>
+          <w:rFonts w:ascii="Times New Roman" w:hAnsi="Times New Roman"/>
+          <w:color w:val="000000"/>
+          <w:sz w:val="28"/>
+          <w:szCs w:val="28"/>
+          <w:shd w:val="clear" w:color="auto" w:fill="FFFFFF"/>
+        </w:rPr>
+        <w:t>При вводе корректных данных происходит переадресация на основную часть приложения. На ней представлено меню управления проектом, текущие задачи и небольшой личный кабинет пользователя. При клике на кноп</w:t>
+      </w:r>
+      <w:r>
+        <w:rPr>
+          <w:rFonts w:ascii="Times New Roman" w:hAnsi="Times New Roman"/>
+          <w:color w:val="000000"/>
+          <w:sz w:val="28"/>
+          <w:szCs w:val="28"/>
+          <w:shd w:val="clear" w:color="auto" w:fill="FFFFFF"/>
+        </w:rPr>
+        <w:t>к</w:t>
+      </w:r>
+      <w:r>
+        <w:rPr>
+          <w:rFonts w:ascii="Times New Roman" w:hAnsi="Times New Roman"/>
+          <w:color w:val="000000"/>
+          <w:sz w:val="28"/>
+          <w:szCs w:val="28"/>
+          <w:shd w:val="clear" w:color="auto" w:fill="FFFFFF"/>
+        </w:rPr>
+        <w:t xml:space="preserve">у личного кабинета всплывает окно, позволяющее </w:t>
+      </w:r>
+      <w:proofErr w:type="spellStart"/>
+      <w:r>
+        <w:rPr>
+          <w:rFonts w:ascii="Times New Roman" w:hAnsi="Times New Roman"/>
+          <w:color w:val="000000"/>
+          <w:sz w:val="28"/>
+          <w:szCs w:val="28"/>
+          <w:shd w:val="clear" w:color="auto" w:fill="FFFFFF"/>
+        </w:rPr>
+        <w:t>разлогиниться</w:t>
+      </w:r>
+      <w:proofErr w:type="spellEnd"/>
+      <w:r>
+        <w:rPr>
+          <w:rFonts w:ascii="Times New Roman" w:hAnsi="Times New Roman"/>
+          <w:color w:val="000000"/>
+          <w:sz w:val="28"/>
+          <w:szCs w:val="28"/>
+          <w:shd w:val="clear" w:color="auto" w:fill="FFFFFF"/>
+        </w:rPr>
+        <w:t>. Меню предоставляет доступ к проект</w:t>
+      </w:r>
+      <w:r>
+        <w:rPr>
+          <w:rFonts w:ascii="Times New Roman" w:hAnsi="Times New Roman"/>
+          <w:color w:val="000000"/>
+          <w:sz w:val="28"/>
+          <w:szCs w:val="28"/>
+          <w:shd w:val="clear" w:color="auto" w:fill="FFFFFF"/>
+        </w:rPr>
+        <w:t>ам</w:t>
+      </w:r>
+      <w:r>
+        <w:rPr>
+          <w:rFonts w:ascii="Times New Roman" w:hAnsi="Times New Roman"/>
+          <w:color w:val="000000"/>
+          <w:sz w:val="28"/>
+          <w:szCs w:val="28"/>
+          <w:shd w:val="clear" w:color="auto" w:fill="FFFFFF"/>
+        </w:rPr>
+        <w:t xml:space="preserve"> и ко всем членам команды. Эта таблица предоставляет богатый функционал: удаление одного/множества пользователей, приглашение нового члена команды, удобный механизм сортировки и пагинации.</w:t>
+      </w:r>
+    </w:p>
+    <w:p>
+      <w:pPr>
+        <w:spacing w:after="240" w:line="360" w:lineRule="auto"/>
+        <w:ind w:firstLine="709"/>
+        <w:rPr>
+          <w:rFonts w:ascii="Times New Roman" w:hAnsi="Times New Roman"/>
+          <w:color w:val="000000"/>
+          <w:sz w:val="28"/>
+          <w:szCs w:val="28"/>
+          <w:shd w:val="clear" w:color="auto" w:fill="FFFFFF"/>
         </w:rPr>
       </w:pPr>
       <w:r>
@@ -4624,11 +4507,12 @@
           <w:shd w:val="clear" w:color="auto" w:fill="FFFFFF"/>
           <w:lang w:eastAsia="ru-RU"/>
         </w:rPr>
+        <w:lastRenderedPageBreak/>
         <w:drawing>
-          <wp:inline distT="0" distB="0" distL="0" distR="0" wp14:anchorId="5793E8B1" wp14:editId="6052A1EB">
-            <wp:extent cx="685896" cy="1581371"/>
-            <wp:effectExtent l="0" t="0" r="0" b="0"/>
-            <wp:docPr id="26" name="Рисунок 26"/>
+          <wp:inline distT="0" distB="0" distL="0" distR="0" wp14:anchorId="6250DB09" wp14:editId="52EFE0E7">
+            <wp:extent cx="5667375" cy="2867842"/>
+            <wp:effectExtent l="0" t="0" r="0" b="8890"/>
+            <wp:docPr id="22" name="Рисунок 22"/>
             <wp:cNvGraphicFramePr>
               <a:graphicFrameLocks xmlns:a="http://schemas.openxmlformats.org/drawingml/2006/main" noChangeAspect="1"/>
             </wp:cNvGraphicFramePr>
@@ -4648,7 +4532,7 @@
                   <pic:spPr>
                     <a:xfrm>
                       <a:off x="0" y="0"/>
-                      <a:ext cx="685896" cy="1581371"/>
+                      <a:ext cx="5672136" cy="2870251"/>
                     </a:xfrm>
                     <a:prstGeom prst="rect">
                       <a:avLst/>
@@ -4672,17 +4556,48 @@
           <w:sz w:val="28"/>
           <w:szCs w:val="28"/>
           <w:shd w:val="clear" w:color="auto" w:fill="FFFFFF"/>
-        </w:rPr>
-      </w:pPr>
-      <w:r>
-        <w:rPr>
-          <w:rFonts w:ascii="Times New Roman" w:hAnsi="Times New Roman"/>
-          <w:color w:val="000000"/>
-          <w:sz w:val="28"/>
-          <w:szCs w:val="28"/>
-          <w:shd w:val="clear" w:color="auto" w:fill="FFFFFF"/>
-        </w:rPr>
-        <w:t>Рисунок 19 – Меню</w:t>
+          <w:lang w:val="en-US"/>
+        </w:rPr>
+      </w:pPr>
+      <w:r>
+        <w:rPr>
+          <w:rFonts w:ascii="Times New Roman" w:hAnsi="Times New Roman"/>
+          <w:color w:val="000000"/>
+          <w:sz w:val="28"/>
+          <w:szCs w:val="28"/>
+          <w:shd w:val="clear" w:color="auto" w:fill="FFFFFF"/>
+        </w:rPr>
+        <w:t xml:space="preserve">Рисунок </w:t>
+      </w:r>
+      <w:r>
+        <w:rPr>
+          <w:rFonts w:ascii="Times New Roman" w:hAnsi="Times New Roman"/>
+          <w:color w:val="000000"/>
+          <w:sz w:val="28"/>
+          <w:szCs w:val="28"/>
+          <w:shd w:val="clear" w:color="auto" w:fill="FFFFFF"/>
+        </w:rPr>
+        <w:t>5</w:t>
+      </w:r>
+      <w:r>
+        <w:rPr>
+          <w:rFonts w:ascii="Times New Roman" w:hAnsi="Times New Roman"/>
+          <w:color w:val="000000"/>
+          <w:sz w:val="28"/>
+          <w:szCs w:val="28"/>
+          <w:shd w:val="clear" w:color="auto" w:fill="FFFFFF"/>
+        </w:rPr>
+        <w:t xml:space="preserve"> —</w:t>
+      </w:r>
+      <w:r>
+        <w:rPr>
+          <w:rFonts w:ascii="Times New Roman" w:hAnsi="Times New Roman"/>
+          <w:color w:val="000000"/>
+          <w:sz w:val="28"/>
+          <w:szCs w:val="28"/>
+          <w:shd w:val="clear" w:color="auto" w:fill="FFFFFF"/>
+        </w:rPr>
+        <w:t xml:space="preserve"> Основное окно приложения</w:t>
       </w:r>
     </w:p>
     <w:p>
@@ -4696,21 +4611,24 @@
           <w:sz w:val="28"/>
           <w:szCs w:val="28"/>
           <w:shd w:val="clear" w:color="auto" w:fill="FFFFFF"/>
+          <w:lang w:val="en-US"/>
         </w:rPr>
       </w:pPr>
       <w:r>
         <w:rPr>
           <w:rFonts w:ascii="Times New Roman" w:hAnsi="Times New Roman"/>
           <w:noProof/>
-          <w:sz w:val="28"/>
-          <w:szCs w:val="28"/>
+          <w:color w:val="000000"/>
+          <w:sz w:val="28"/>
+          <w:szCs w:val="28"/>
+          <w:shd w:val="clear" w:color="auto" w:fill="FFFFFF"/>
           <w:lang w:eastAsia="ru-RU"/>
         </w:rPr>
         <w:drawing>
-          <wp:inline distT="0" distB="0" distL="0" distR="0" wp14:anchorId="5D1AA97C" wp14:editId="62E4D036">
-            <wp:extent cx="1638095" cy="609524"/>
-            <wp:effectExtent l="0" t="0" r="635" b="635"/>
-            <wp:docPr id="448" name="Рисунок 448"/>
+          <wp:inline distT="0" distB="0" distL="0" distR="0" wp14:anchorId="5793E8B1" wp14:editId="6052A1EB">
+            <wp:extent cx="685896" cy="1581371"/>
+            <wp:effectExtent l="0" t="0" r="0" b="0"/>
+            <wp:docPr id="26" name="Рисунок 26"/>
             <wp:cNvGraphicFramePr>
               <a:graphicFrameLocks xmlns:a="http://schemas.openxmlformats.org/drawingml/2006/main" noChangeAspect="1"/>
             </wp:cNvGraphicFramePr>
@@ -4730,7 +4648,7 @@
                   <pic:spPr>
                     <a:xfrm>
                       <a:off x="0" y="0"/>
-                      <a:ext cx="1638095" cy="609524"/>
+                      <a:ext cx="685896" cy="1581371"/>
                     </a:xfrm>
                     <a:prstGeom prst="rect">
                       <a:avLst/>
@@ -4764,7 +4682,47 @@
           <w:szCs w:val="28"/>
           <w:shd w:val="clear" w:color="auto" w:fill="FFFFFF"/>
         </w:rPr>
-        <w:t>Рисунок 20 – Кнопка личного кабинета</w:t>
+        <w:t xml:space="preserve">Рисунок </w:t>
+      </w:r>
+      <w:r>
+        <w:rPr>
+          <w:rFonts w:ascii="Times New Roman" w:hAnsi="Times New Roman"/>
+          <w:color w:val="000000"/>
+          <w:sz w:val="28"/>
+          <w:szCs w:val="28"/>
+          <w:shd w:val="clear" w:color="auto" w:fill="FFFFFF"/>
+        </w:rPr>
+        <w:t>6</w:t>
+      </w:r>
+      <w:r>
+        <w:rPr>
+          <w:rFonts w:ascii="Times New Roman" w:hAnsi="Times New Roman"/>
+          <w:color w:val="000000"/>
+          <w:sz w:val="28"/>
+          <w:szCs w:val="28"/>
+          <w:shd w:val="clear" w:color="auto" w:fill="FFFFFF"/>
+        </w:rPr>
+        <w:t xml:space="preserve"> —</w:t>
+      </w:r>
+      <w:r>
+        <w:rPr>
+          <w:rFonts w:ascii="Times New Roman" w:hAnsi="Times New Roman"/>
+          <w:color w:val="000000"/>
+          <w:sz w:val="28"/>
+          <w:szCs w:val="28"/>
+          <w:shd w:val="clear" w:color="auto" w:fill="FFFFFF"/>
+        </w:rPr>
+        <w:t xml:space="preserve"> </w:t>
+      </w:r>
+      <w:r>
+        <w:rPr>
+          <w:rFonts w:ascii="Times New Roman" w:hAnsi="Times New Roman"/>
+          <w:color w:val="000000"/>
+          <w:sz w:val="28"/>
+          <w:szCs w:val="28"/>
+          <w:shd w:val="clear" w:color="auto" w:fill="FFFFFF"/>
+        </w:rPr>
+        <w:t>Меню</w:t>
       </w:r>
     </w:p>
     <w:p>
@@ -4780,62 +4738,6 @@
           <w:shd w:val="clear" w:color="auto" w:fill="FFFFFF"/>
         </w:rPr>
       </w:pPr>
-    </w:p>
-    <w:p>
-      <w:pPr>
-        <w:spacing w:after="240" w:line="360" w:lineRule="auto"/>
-        <w:ind w:firstLine="709"/>
-        <w:jc w:val="center"/>
-        <w:rPr>
-          <w:rFonts w:ascii="Times New Roman" w:hAnsi="Times New Roman"/>
-          <w:color w:val="000000"/>
-          <w:sz w:val="28"/>
-          <w:szCs w:val="28"/>
-          <w:shd w:val="clear" w:color="auto" w:fill="FFFFFF"/>
-        </w:rPr>
-      </w:pPr>
-    </w:p>
-    <w:p>
-      <w:pPr>
-        <w:spacing w:after="240" w:line="360" w:lineRule="auto"/>
-        <w:ind w:firstLine="709"/>
-        <w:jc w:val="center"/>
-        <w:rPr>
-          <w:rFonts w:ascii="Times New Roman" w:hAnsi="Times New Roman"/>
-          <w:color w:val="000000"/>
-          <w:sz w:val="28"/>
-          <w:szCs w:val="28"/>
-          <w:shd w:val="clear" w:color="auto" w:fill="FFFFFF"/>
-        </w:rPr>
-      </w:pPr>
-    </w:p>
-    <w:p>
-      <w:pPr>
-        <w:spacing w:after="240" w:line="360" w:lineRule="auto"/>
-        <w:ind w:firstLine="709"/>
-        <w:jc w:val="center"/>
-        <w:rPr>
-          <w:rFonts w:ascii="Times New Roman" w:hAnsi="Times New Roman"/>
-          <w:color w:val="000000"/>
-          <w:sz w:val="28"/>
-          <w:szCs w:val="28"/>
-          <w:shd w:val="clear" w:color="auto" w:fill="FFFFFF"/>
-        </w:rPr>
-      </w:pPr>
-    </w:p>
-    <w:p>
-      <w:pPr>
-        <w:spacing w:after="240" w:line="360" w:lineRule="auto"/>
-        <w:ind w:firstLine="709"/>
-        <w:jc w:val="center"/>
-        <w:rPr>
-          <w:rFonts w:ascii="Times New Roman" w:hAnsi="Times New Roman"/>
-          <w:color w:val="000000"/>
-          <w:sz w:val="28"/>
-          <w:szCs w:val="28"/>
-          <w:shd w:val="clear" w:color="auto" w:fill="FFFFFF"/>
-        </w:rPr>
-      </w:pPr>
       <w:r>
         <w:rPr>
           <w:rFonts w:ascii="Times New Roman" w:hAnsi="Times New Roman"/>
@@ -4844,12 +4746,11 @@
           <w:szCs w:val="28"/>
           <w:lang w:eastAsia="ru-RU"/>
         </w:rPr>
-        <w:lastRenderedPageBreak/>
         <w:drawing>
-          <wp:inline distT="0" distB="0" distL="0" distR="0" wp14:anchorId="7F14A378" wp14:editId="55D03C76">
-            <wp:extent cx="1561905" cy="885714"/>
-            <wp:effectExtent l="0" t="0" r="635" b="0"/>
-            <wp:docPr id="449" name="Рисунок 449"/>
+          <wp:inline distT="0" distB="0" distL="0" distR="0" wp14:anchorId="5D1AA97C" wp14:editId="62E4D036">
+            <wp:extent cx="1638095" cy="609524"/>
+            <wp:effectExtent l="0" t="0" r="635" b="635"/>
+            <wp:docPr id="448" name="Рисунок 448"/>
             <wp:cNvGraphicFramePr>
               <a:graphicFrameLocks xmlns:a="http://schemas.openxmlformats.org/drawingml/2006/main" noChangeAspect="1"/>
             </wp:cNvGraphicFramePr>
@@ -4869,7 +4770,7 @@
                   <pic:spPr>
                     <a:xfrm>
                       <a:off x="0" y="0"/>
-                      <a:ext cx="1561905" cy="885714"/>
+                      <a:ext cx="1638095" cy="609524"/>
                     </a:xfrm>
                     <a:prstGeom prst="rect">
                       <a:avLst/>
@@ -4903,7 +4804,39 @@
           <w:szCs w:val="28"/>
           <w:shd w:val="clear" w:color="auto" w:fill="FFFFFF"/>
         </w:rPr>
-        <w:t>Рисунок 21 – Личный кабинет</w:t>
+        <w:t xml:space="preserve">Рисунок </w:t>
+      </w:r>
+      <w:r>
+        <w:rPr>
+          <w:rFonts w:ascii="Times New Roman" w:hAnsi="Times New Roman"/>
+          <w:color w:val="000000"/>
+          <w:sz w:val="28"/>
+          <w:szCs w:val="28"/>
+          <w:shd w:val="clear" w:color="auto" w:fill="FFFFFF"/>
+        </w:rPr>
+        <w:t>7</w:t>
+      </w:r>
+      <w:bookmarkStart w:id="4" w:name="_Hlk81163898"/>
+      <w:r>
+        <w:rPr>
+          <w:rFonts w:ascii="Times New Roman" w:hAnsi="Times New Roman"/>
+          <w:color w:val="000000"/>
+          <w:sz w:val="28"/>
+          <w:szCs w:val="28"/>
+          <w:shd w:val="clear" w:color="auto" w:fill="FFFFFF"/>
+        </w:rPr>
+        <w:t xml:space="preserve"> —</w:t>
+      </w:r>
+      <w:bookmarkEnd w:id="4"/>
+      <w:r>
+        <w:rPr>
+          <w:rFonts w:ascii="Times New Roman" w:hAnsi="Times New Roman"/>
+          <w:color w:val="000000"/>
+          <w:sz w:val="28"/>
+          <w:szCs w:val="28"/>
+          <w:shd w:val="clear" w:color="auto" w:fill="FFFFFF"/>
+        </w:rPr>
+        <w:t xml:space="preserve"> Кнопка личного кабинета</w:t>
       </w:r>
     </w:p>
     <w:p>
@@ -4923,17 +4856,15 @@
         <w:rPr>
           <w:rFonts w:ascii="Times New Roman" w:hAnsi="Times New Roman"/>
           <w:noProof/>
-          <w:color w:val="000000"/>
-          <w:sz w:val="28"/>
-          <w:szCs w:val="28"/>
-          <w:shd w:val="clear" w:color="auto" w:fill="FFFFFF"/>
+          <w:sz w:val="28"/>
+          <w:szCs w:val="28"/>
           <w:lang w:eastAsia="ru-RU"/>
         </w:rPr>
         <w:drawing>
-          <wp:inline distT="0" distB="0" distL="0" distR="0" wp14:anchorId="30AC5D19" wp14:editId="5F7C66F1">
-            <wp:extent cx="5669384" cy="1879979"/>
-            <wp:effectExtent l="0" t="0" r="7620" b="6350"/>
-            <wp:docPr id="450" name="Рисунок 450"/>
+          <wp:inline distT="0" distB="0" distL="0" distR="0" wp14:anchorId="7F14A378" wp14:editId="55D03C76">
+            <wp:extent cx="1561905" cy="885714"/>
+            <wp:effectExtent l="0" t="0" r="635" b="0"/>
+            <wp:docPr id="449" name="Рисунок 449"/>
             <wp:cNvGraphicFramePr>
               <a:graphicFrameLocks xmlns:a="http://schemas.openxmlformats.org/drawingml/2006/main" noChangeAspect="1"/>
             </wp:cNvGraphicFramePr>
@@ -4953,7 +4884,7 @@
                   <pic:spPr>
                     <a:xfrm>
                       <a:off x="0" y="0"/>
-                      <a:ext cx="5701782" cy="1890722"/>
+                      <a:ext cx="1561905" cy="885714"/>
                     </a:xfrm>
                     <a:prstGeom prst="rect">
                       <a:avLst/>
@@ -4987,7 +4918,37 @@
           <w:szCs w:val="28"/>
           <w:shd w:val="clear" w:color="auto" w:fill="FFFFFF"/>
         </w:rPr>
-        <w:t xml:space="preserve">Рисунок 22 – Задачи проекта </w:t>
+        <w:t xml:space="preserve">Рисунок </w:t>
+      </w:r>
+      <w:r>
+        <w:rPr>
+          <w:rFonts w:ascii="Times New Roman" w:hAnsi="Times New Roman"/>
+          <w:color w:val="000000"/>
+          <w:sz w:val="28"/>
+          <w:szCs w:val="28"/>
+          <w:shd w:val="clear" w:color="auto" w:fill="FFFFFF"/>
+        </w:rPr>
+        <w:t>8</w:t>
+      </w:r>
+      <w:r>
+        <w:rPr>
+          <w:rFonts w:ascii="Times New Roman" w:hAnsi="Times New Roman"/>
+          <w:color w:val="000000"/>
+          <w:sz w:val="28"/>
+          <w:szCs w:val="28"/>
+          <w:shd w:val="clear" w:color="auto" w:fill="FFFFFF"/>
+        </w:rPr>
+        <w:t xml:space="preserve"> —</w:t>
+      </w:r>
+      <w:r>
+        <w:rPr>
+          <w:rFonts w:ascii="Times New Roman" w:hAnsi="Times New Roman"/>
+          <w:color w:val="000000"/>
+          <w:sz w:val="28"/>
+          <w:szCs w:val="28"/>
+          <w:shd w:val="clear" w:color="auto" w:fill="FFFFFF"/>
+        </w:rPr>
+        <w:t xml:space="preserve"> Личный кабинет</w:t>
       </w:r>
     </w:p>
     <w:p>
@@ -5013,11 +4974,12 @@
           <w:shd w:val="clear" w:color="auto" w:fill="FFFFFF"/>
           <w:lang w:eastAsia="ru-RU"/>
         </w:rPr>
+        <w:lastRenderedPageBreak/>
         <w:drawing>
-          <wp:inline distT="0" distB="0" distL="0" distR="0" wp14:anchorId="428603BE" wp14:editId="2A4A61D9">
-            <wp:extent cx="5670550" cy="4203042"/>
-            <wp:effectExtent l="0" t="0" r="6350" b="7620"/>
-            <wp:docPr id="436" name="Рисунок 436"/>
+          <wp:inline distT="0" distB="0" distL="0" distR="0" wp14:anchorId="30AC5D19" wp14:editId="5F7C66F1">
+            <wp:extent cx="5669384" cy="1879979"/>
+            <wp:effectExtent l="0" t="0" r="7620" b="6350"/>
+            <wp:docPr id="450" name="Рисунок 450"/>
             <wp:cNvGraphicFramePr>
               <a:graphicFrameLocks xmlns:a="http://schemas.openxmlformats.org/drawingml/2006/main" noChangeAspect="1"/>
             </wp:cNvGraphicFramePr>
@@ -5037,7 +4999,7 @@
                   <pic:spPr>
                     <a:xfrm>
                       <a:off x="0" y="0"/>
-                      <a:ext cx="5672805" cy="4204713"/>
+                      <a:ext cx="5701782" cy="1890722"/>
                     </a:xfrm>
                     <a:prstGeom prst="rect">
                       <a:avLst/>
@@ -5071,20 +5033,38 @@
           <w:szCs w:val="28"/>
           <w:shd w:val="clear" w:color="auto" w:fill="FFFFFF"/>
         </w:rPr>
-        <w:t xml:space="preserve">Рисунок 23 – Список всех </w:t>
-      </w:r>
-      <w:proofErr w:type="spellStart"/>
-      <w:r>
-        <w:rPr>
-          <w:rFonts w:ascii="Times New Roman" w:hAnsi="Times New Roman"/>
-          <w:color w:val="000000"/>
-          <w:sz w:val="28"/>
-          <w:szCs w:val="28"/>
-          <w:shd w:val="clear" w:color="auto" w:fill="FFFFFF"/>
-        </w:rPr>
-        <w:t>сотрундников</w:t>
-      </w:r>
-      <w:proofErr w:type="spellEnd"/>
+        <w:t xml:space="preserve">Рисунок </w:t>
+      </w:r>
+      <w:r>
+        <w:rPr>
+          <w:rFonts w:ascii="Times New Roman" w:hAnsi="Times New Roman"/>
+          <w:color w:val="000000"/>
+          <w:sz w:val="28"/>
+          <w:szCs w:val="28"/>
+          <w:shd w:val="clear" w:color="auto" w:fill="FFFFFF"/>
+        </w:rPr>
+        <w:t>9</w:t>
+      </w:r>
+      <w:r>
+        <w:rPr>
+          <w:rFonts w:ascii="Times New Roman" w:hAnsi="Times New Roman"/>
+          <w:color w:val="000000"/>
+          <w:sz w:val="28"/>
+          <w:szCs w:val="28"/>
+          <w:shd w:val="clear" w:color="auto" w:fill="FFFFFF"/>
+        </w:rPr>
+        <w:t xml:space="preserve"> —</w:t>
+      </w:r>
+      <w:r>
+        <w:rPr>
+          <w:rFonts w:ascii="Times New Roman" w:hAnsi="Times New Roman"/>
+          <w:color w:val="000000"/>
+          <w:sz w:val="28"/>
+          <w:szCs w:val="28"/>
+          <w:shd w:val="clear" w:color="auto" w:fill="FFFFFF"/>
+        </w:rPr>
+        <w:t xml:space="preserve"> Задачи проекта </w:t>
+      </w:r>
     </w:p>
     <w:p>
       <w:pPr>
@@ -5099,52 +5079,6 @@
           <w:shd w:val="clear" w:color="auto" w:fill="FFFFFF"/>
         </w:rPr>
       </w:pPr>
-    </w:p>
-    <w:p>
-      <w:pPr>
-        <w:spacing w:after="240" w:line="360" w:lineRule="auto"/>
-        <w:ind w:firstLine="709"/>
-        <w:jc w:val="both"/>
-        <w:rPr>
-          <w:rFonts w:ascii="Times New Roman" w:hAnsi="Times New Roman"/>
-          <w:color w:val="000000"/>
-          <w:sz w:val="28"/>
-          <w:szCs w:val="28"/>
-          <w:shd w:val="clear" w:color="auto" w:fill="FFFFFF"/>
-        </w:rPr>
-      </w:pPr>
-      <w:r>
-        <w:rPr>
-          <w:rFonts w:ascii="Times New Roman" w:hAnsi="Times New Roman"/>
-          <w:color w:val="000000"/>
-          <w:sz w:val="28"/>
-          <w:szCs w:val="28"/>
-          <w:shd w:val="clear" w:color="auto" w:fill="FFFFFF"/>
-        </w:rPr>
-        <w:t xml:space="preserve">Задачи можно перетаскивать в различные состояния. </w:t>
-      </w:r>
-      <w:proofErr w:type="gramStart"/>
-      <w:r>
-        <w:rPr>
-          <w:rFonts w:ascii="Times New Roman" w:hAnsi="Times New Roman"/>
-          <w:color w:val="000000"/>
-          <w:sz w:val="28"/>
-          <w:szCs w:val="28"/>
-          <w:shd w:val="clear" w:color="auto" w:fill="FFFFFF"/>
-        </w:rPr>
-        <w:t>Например</w:t>
-      </w:r>
-      <w:proofErr w:type="gramEnd"/>
-      <w:r>
-        <w:rPr>
-          <w:rFonts w:ascii="Times New Roman" w:hAnsi="Times New Roman"/>
-          <w:color w:val="000000"/>
-          <w:sz w:val="28"/>
-          <w:szCs w:val="28"/>
-          <w:shd w:val="clear" w:color="auto" w:fill="FFFFFF"/>
-        </w:rPr>
-        <w:t xml:space="preserve"> перетащим первую задачу из первого состояния в другое: видно, что задача приобрела новое состояние. </w:t>
-      </w:r>
       <w:r>
         <w:rPr>
           <w:rFonts w:ascii="Times New Roman" w:hAnsi="Times New Roman"/>
@@ -5156,10 +5090,10 @@
           <w:lang w:eastAsia="ru-RU"/>
         </w:rPr>
         <w:drawing>
-          <wp:inline distT="0" distB="0" distL="0" distR="0" wp14:anchorId="029882CD" wp14:editId="2FDE9218">
-            <wp:extent cx="6182588" cy="5029902"/>
-            <wp:effectExtent l="0" t="0" r="8890" b="0"/>
-            <wp:docPr id="440" name="Рисунок 440"/>
+          <wp:inline distT="0" distB="0" distL="0" distR="0" wp14:anchorId="428603BE" wp14:editId="2A4A61D9">
+            <wp:extent cx="5670550" cy="4203042"/>
+            <wp:effectExtent l="0" t="0" r="6350" b="7620"/>
+            <wp:docPr id="436" name="Рисунок 436"/>
             <wp:cNvGraphicFramePr>
               <a:graphicFrameLocks xmlns:a="http://schemas.openxmlformats.org/drawingml/2006/main" noChangeAspect="1"/>
             </wp:cNvGraphicFramePr>
@@ -5179,7 +5113,7 @@
                   <pic:spPr>
                     <a:xfrm>
                       <a:off x="0" y="0"/>
-                      <a:ext cx="6182588" cy="5029902"/>
+                      <a:ext cx="5672805" cy="4204713"/>
                     </a:xfrm>
                     <a:prstGeom prst="rect">
                       <a:avLst/>
@@ -5213,122 +5147,87 @@
           <w:szCs w:val="28"/>
           <w:shd w:val="clear" w:color="auto" w:fill="FFFFFF"/>
         </w:rPr>
-        <w:t>Рисунок 24 – Новое состояние задачи “</w:t>
-      </w:r>
-      <w:r>
-        <w:rPr>
-          <w:rFonts w:ascii="Times New Roman" w:hAnsi="Times New Roman"/>
-          <w:color w:val="000000"/>
-          <w:sz w:val="28"/>
-          <w:szCs w:val="28"/>
-          <w:shd w:val="clear" w:color="auto" w:fill="FFFFFF"/>
-          <w:lang w:val="en-US"/>
-        </w:rPr>
-        <w:t>Investigation</w:t>
-      </w:r>
-      <w:r>
-        <w:rPr>
-          <w:rFonts w:ascii="Times New Roman" w:hAnsi="Times New Roman"/>
-          <w:color w:val="000000"/>
-          <w:sz w:val="28"/>
-          <w:szCs w:val="28"/>
-          <w:shd w:val="clear" w:color="auto" w:fill="FFFFFF"/>
-        </w:rPr>
-        <w:t>”</w:t>
+        <w:t xml:space="preserve">Рисунок </w:t>
+      </w:r>
+      <w:r>
+        <w:rPr>
+          <w:rFonts w:ascii="Times New Roman" w:hAnsi="Times New Roman"/>
+          <w:color w:val="000000"/>
+          <w:sz w:val="28"/>
+          <w:szCs w:val="28"/>
+          <w:shd w:val="clear" w:color="auto" w:fill="FFFFFF"/>
+        </w:rPr>
+        <w:t>10</w:t>
+      </w:r>
+      <w:r>
+        <w:rPr>
+          <w:rFonts w:ascii="Times New Roman" w:hAnsi="Times New Roman"/>
+          <w:color w:val="000000"/>
+          <w:sz w:val="28"/>
+          <w:szCs w:val="28"/>
+          <w:shd w:val="clear" w:color="auto" w:fill="FFFFFF"/>
+        </w:rPr>
+        <w:t xml:space="preserve"> —</w:t>
+      </w:r>
+      <w:r>
+        <w:rPr>
+          <w:rFonts w:ascii="Times New Roman" w:hAnsi="Times New Roman"/>
+          <w:color w:val="000000"/>
+          <w:sz w:val="28"/>
+          <w:szCs w:val="28"/>
+          <w:shd w:val="clear" w:color="auto" w:fill="FFFFFF"/>
+        </w:rPr>
+        <w:t xml:space="preserve"> Список всех сотрудников</w:t>
       </w:r>
     </w:p>
     <w:p>
       <w:pPr>
         <w:spacing w:after="240" w:line="360" w:lineRule="auto"/>
         <w:ind w:firstLine="709"/>
-        <w:rPr>
-          <w:rFonts w:ascii="Times New Roman" w:hAnsi="Times New Roman"/>
-          <w:noProof/>
-          <w:sz w:val="28"/>
-          <w:szCs w:val="28"/>
-          <w:lang w:eastAsia="ru-RU"/>
-        </w:rPr>
-      </w:pPr>
-      <w:r>
-        <w:rPr>
-          <w:rFonts w:ascii="Times New Roman" w:hAnsi="Times New Roman"/>
-          <w:color w:val="000000"/>
-          <w:sz w:val="28"/>
-          <w:szCs w:val="28"/>
-          <w:shd w:val="clear" w:color="auto" w:fill="FFFFFF"/>
-        </w:rPr>
-        <w:t xml:space="preserve">Так же каждый тип задачи имеет свой определённый цвет. При необходимости можно добавить новую задачу нажав на кнопку </w:t>
-      </w:r>
-      <w:r>
-        <w:rPr>
-          <w:rFonts w:ascii="Times New Roman" w:hAnsi="Times New Roman"/>
-          <w:color w:val="000000"/>
-          <w:sz w:val="28"/>
-          <w:szCs w:val="28"/>
-          <w:shd w:val="clear" w:color="auto" w:fill="FFFFFF"/>
-          <w:lang w:val="en-US"/>
-        </w:rPr>
-        <w:t>Add</w:t>
-      </w:r>
-      <w:r>
-        <w:rPr>
-          <w:rFonts w:ascii="Times New Roman" w:hAnsi="Times New Roman"/>
-          <w:color w:val="000000"/>
-          <w:sz w:val="28"/>
-          <w:szCs w:val="28"/>
-          <w:shd w:val="clear" w:color="auto" w:fill="FFFFFF"/>
-        </w:rPr>
-        <w:t xml:space="preserve"> </w:t>
-      </w:r>
-      <w:r>
-        <w:rPr>
-          <w:rFonts w:ascii="Times New Roman" w:hAnsi="Times New Roman"/>
-          <w:color w:val="000000"/>
-          <w:sz w:val="28"/>
-          <w:szCs w:val="28"/>
-          <w:shd w:val="clear" w:color="auto" w:fill="FFFFFF"/>
-          <w:lang w:val="en-US"/>
-        </w:rPr>
-        <w:t>Task</w:t>
-      </w:r>
-      <w:r>
-        <w:rPr>
-          <w:rFonts w:ascii="Times New Roman" w:hAnsi="Times New Roman"/>
-          <w:color w:val="000000"/>
-          <w:sz w:val="28"/>
-          <w:szCs w:val="28"/>
-          <w:shd w:val="clear" w:color="auto" w:fill="FFFFFF"/>
-        </w:rPr>
-        <w:t xml:space="preserve">. Так же задачи можно </w:t>
-      </w:r>
-      <w:proofErr w:type="gramStart"/>
-      <w:r>
-        <w:rPr>
-          <w:rFonts w:ascii="Times New Roman" w:hAnsi="Times New Roman"/>
-          <w:color w:val="000000"/>
-          <w:sz w:val="28"/>
-          <w:szCs w:val="28"/>
-          <w:shd w:val="clear" w:color="auto" w:fill="FFFFFF"/>
-        </w:rPr>
-        <w:t>удалять(</w:t>
-      </w:r>
-      <w:proofErr w:type="gramEnd"/>
-      <w:r>
-        <w:rPr>
-          <w:rFonts w:ascii="Times New Roman" w:hAnsi="Times New Roman"/>
-          <w:color w:val="000000"/>
-          <w:sz w:val="28"/>
-          <w:szCs w:val="28"/>
-          <w:shd w:val="clear" w:color="auto" w:fill="FFFFFF"/>
-        </w:rPr>
-        <w:t>иконка мусорного ведра) и редактировать (иконка карандаша).</w:t>
+        <w:jc w:val="both"/>
+        <w:rPr>
+          <w:rFonts w:ascii="Times New Roman" w:hAnsi="Times New Roman"/>
+          <w:color w:val="000000"/>
+          <w:sz w:val="28"/>
+          <w:szCs w:val="28"/>
+          <w:shd w:val="clear" w:color="auto" w:fill="FFFFFF"/>
+        </w:rPr>
+      </w:pPr>
+      <w:r>
+        <w:rPr>
+          <w:rFonts w:ascii="Times New Roman" w:hAnsi="Times New Roman"/>
+          <w:color w:val="000000"/>
+          <w:sz w:val="28"/>
+          <w:szCs w:val="28"/>
+          <w:shd w:val="clear" w:color="auto" w:fill="FFFFFF"/>
+        </w:rPr>
+        <w:t>Задачи можно перетаскивать в различные состояния. Например</w:t>
+      </w:r>
+      <w:r>
+        <w:rPr>
+          <w:rFonts w:ascii="Times New Roman" w:hAnsi="Times New Roman"/>
+          <w:color w:val="000000"/>
+          <w:sz w:val="28"/>
+          <w:szCs w:val="28"/>
+          <w:shd w:val="clear" w:color="auto" w:fill="FFFFFF"/>
+        </w:rPr>
+        <w:t>,</w:t>
+      </w:r>
+      <w:r>
+        <w:rPr>
+          <w:rFonts w:ascii="Times New Roman" w:hAnsi="Times New Roman"/>
+          <w:color w:val="000000"/>
+          <w:sz w:val="28"/>
+          <w:szCs w:val="28"/>
+          <w:shd w:val="clear" w:color="auto" w:fill="FFFFFF"/>
+        </w:rPr>
+        <w:t xml:space="preserve"> перетащим первую задачу из первого состояния в другое: видно, что задача приобрела новое состояние.</w:t>
       </w:r>
     </w:p>
     <w:p>
       <w:pPr>
         <w:spacing w:after="240" w:line="360" w:lineRule="auto"/>
-        <w:ind w:firstLine="709"/>
-        <w:jc w:val="center"/>
+        <w:jc w:val="both"/>
         <w:rPr>
           <w:rFonts w:ascii="Times New Roman" w:hAnsi="Times New Roman"/>
           <w:color w:val="000000"/>
@@ -5349,10 +5248,10 @@
         </w:rPr>
         <w:lastRenderedPageBreak/>
         <w:drawing>
-          <wp:inline distT="0" distB="0" distL="0" distR="0" wp14:anchorId="08976F3A" wp14:editId="3492B9A5">
-            <wp:extent cx="3353268" cy="4944165"/>
-            <wp:effectExtent l="0" t="0" r="0" b="8890"/>
-            <wp:docPr id="441" name="Рисунок 441"/>
+          <wp:inline distT="0" distB="0" distL="0" distR="0" wp14:anchorId="029882CD" wp14:editId="2FDE9218">
+            <wp:extent cx="6182588" cy="5029902"/>
+            <wp:effectExtent l="0" t="0" r="8890" b="0"/>
+            <wp:docPr id="440" name="Рисунок 440"/>
             <wp:cNvGraphicFramePr>
               <a:graphicFrameLocks xmlns:a="http://schemas.openxmlformats.org/drawingml/2006/main" noChangeAspect="1"/>
             </wp:cNvGraphicFramePr>
@@ -5372,7 +5271,7 @@
                   <pic:spPr>
                     <a:xfrm>
                       <a:off x="0" y="0"/>
-                      <a:ext cx="3353268" cy="4944165"/>
+                      <a:ext cx="6182588" cy="5029902"/>
                     </a:xfrm>
                     <a:prstGeom prst="rect">
                       <a:avLst/>
@@ -5406,31 +5305,143 @@
           <w:szCs w:val="28"/>
           <w:shd w:val="clear" w:color="auto" w:fill="FFFFFF"/>
         </w:rPr>
-        <w:t>Рисунок 25 – Добавление новой задачи</w:t>
+        <w:t xml:space="preserve">Рисунок </w:t>
+      </w:r>
+      <w:r>
+        <w:rPr>
+          <w:rFonts w:ascii="Times New Roman" w:hAnsi="Times New Roman"/>
+          <w:color w:val="000000"/>
+          <w:sz w:val="28"/>
+          <w:szCs w:val="28"/>
+          <w:shd w:val="clear" w:color="auto" w:fill="FFFFFF"/>
+        </w:rPr>
+        <w:t>11</w:t>
+      </w:r>
+      <w:r>
+        <w:rPr>
+          <w:rFonts w:ascii="Times New Roman" w:hAnsi="Times New Roman"/>
+          <w:color w:val="000000"/>
+          <w:sz w:val="28"/>
+          <w:szCs w:val="28"/>
+          <w:shd w:val="clear" w:color="auto" w:fill="FFFFFF"/>
+        </w:rPr>
+        <w:t xml:space="preserve"> —</w:t>
+      </w:r>
+      <w:r>
+        <w:rPr>
+          <w:rFonts w:ascii="Times New Roman" w:hAnsi="Times New Roman"/>
+          <w:color w:val="000000"/>
+          <w:sz w:val="28"/>
+          <w:szCs w:val="28"/>
+          <w:shd w:val="clear" w:color="auto" w:fill="FFFFFF"/>
+        </w:rPr>
+        <w:t xml:space="preserve"> Новое состояние задачи “</w:t>
+      </w:r>
+      <w:r>
+        <w:rPr>
+          <w:rFonts w:ascii="Times New Roman" w:hAnsi="Times New Roman"/>
+          <w:color w:val="000000"/>
+          <w:sz w:val="28"/>
+          <w:szCs w:val="28"/>
+          <w:shd w:val="clear" w:color="auto" w:fill="FFFFFF"/>
+          <w:lang w:val="en-US"/>
+        </w:rPr>
+        <w:t>Investigation</w:t>
+      </w:r>
+      <w:r>
+        <w:rPr>
+          <w:rFonts w:ascii="Times New Roman" w:hAnsi="Times New Roman"/>
+          <w:color w:val="000000"/>
+          <w:sz w:val="28"/>
+          <w:szCs w:val="28"/>
+          <w:shd w:val="clear" w:color="auto" w:fill="FFFFFF"/>
+        </w:rPr>
+        <w:t>”</w:t>
       </w:r>
     </w:p>
     <w:p>
       <w:pPr>
         <w:spacing w:after="240" w:line="360" w:lineRule="auto"/>
         <w:ind w:firstLine="709"/>
-        <w:jc w:val="both"/>
         <w:rPr>
           <w:rFonts w:ascii="Times New Roman" w:hAnsi="Times New Roman"/>
           <w:noProof/>
           <w:sz w:val="28"/>
           <w:szCs w:val="28"/>
-          <w:lang w:val="en-US" w:eastAsia="ru-RU"/>
-        </w:rPr>
-      </w:pPr>
-      <w:r>
-        <w:rPr>
-          <w:rFonts w:ascii="Times New Roman" w:hAnsi="Times New Roman"/>
-          <w:color w:val="000000"/>
-          <w:sz w:val="28"/>
-          <w:szCs w:val="28"/>
-          <w:shd w:val="clear" w:color="auto" w:fill="FFFFFF"/>
-        </w:rPr>
-        <w:t>Задачи можно осмотреть подробнее при нажатии на иконку карандаша, после этого появится всплывающее меню с описанием задачи. Там будут представлены описание задачи, её имя, владелец, комментарии, тип и её статус. Все эти данные могут быть изменены.</w:t>
+          <w:lang w:eastAsia="ru-RU"/>
+        </w:rPr>
+      </w:pPr>
+      <w:r>
+        <w:rPr>
+          <w:rFonts w:ascii="Times New Roman" w:hAnsi="Times New Roman"/>
+          <w:color w:val="000000"/>
+          <w:sz w:val="28"/>
+          <w:szCs w:val="28"/>
+          <w:shd w:val="clear" w:color="auto" w:fill="FFFFFF"/>
+        </w:rPr>
+        <w:t xml:space="preserve">Так же каждый тип задачи имеет свой определённый цвет. При необходимости можно добавить новую задачу нажав на кнопку </w:t>
+      </w:r>
+      <w:r>
+        <w:rPr>
+          <w:rFonts w:ascii="Times New Roman" w:hAnsi="Times New Roman"/>
+          <w:color w:val="000000"/>
+          <w:sz w:val="28"/>
+          <w:szCs w:val="28"/>
+          <w:shd w:val="clear" w:color="auto" w:fill="FFFFFF"/>
+          <w:lang w:val="en-US"/>
+        </w:rPr>
+        <w:t>Add</w:t>
+      </w:r>
+      <w:r>
+        <w:rPr>
+          <w:rFonts w:ascii="Times New Roman" w:hAnsi="Times New Roman"/>
+          <w:color w:val="000000"/>
+          <w:sz w:val="28"/>
+          <w:szCs w:val="28"/>
+          <w:shd w:val="clear" w:color="auto" w:fill="FFFFFF"/>
+        </w:rPr>
+        <w:t xml:space="preserve"> </w:t>
+      </w:r>
+      <w:r>
+        <w:rPr>
+          <w:rFonts w:ascii="Times New Roman" w:hAnsi="Times New Roman"/>
+          <w:color w:val="000000"/>
+          <w:sz w:val="28"/>
+          <w:szCs w:val="28"/>
+          <w:shd w:val="clear" w:color="auto" w:fill="FFFFFF"/>
+          <w:lang w:val="en-US"/>
+        </w:rPr>
+        <w:t>Task</w:t>
+      </w:r>
+      <w:r>
+        <w:rPr>
+          <w:rFonts w:ascii="Times New Roman" w:hAnsi="Times New Roman"/>
+          <w:color w:val="000000"/>
+          <w:sz w:val="28"/>
+          <w:szCs w:val="28"/>
+          <w:shd w:val="clear" w:color="auto" w:fill="FFFFFF"/>
+        </w:rPr>
+        <w:t>. Так же задачи можно удалять</w:t>
+      </w:r>
+      <w:r>
+        <w:rPr>
+          <w:rFonts w:ascii="Times New Roman" w:hAnsi="Times New Roman"/>
+          <w:color w:val="000000"/>
+          <w:sz w:val="28"/>
+          <w:szCs w:val="28"/>
+          <w:shd w:val="clear" w:color="auto" w:fill="FFFFFF"/>
+        </w:rPr>
+        <w:t xml:space="preserve"> </w:t>
+      </w:r>
+      <w:r>
+        <w:rPr>
+          <w:rFonts w:ascii="Times New Roman" w:hAnsi="Times New Roman"/>
+          <w:color w:val="000000"/>
+          <w:sz w:val="28"/>
+          <w:szCs w:val="28"/>
+          <w:shd w:val="clear" w:color="auto" w:fill="FFFFFF"/>
+        </w:rPr>
+        <w:t>(иконка мусорного ведра) и редактировать (иконка карандаша).</w:t>
       </w:r>
     </w:p>
     <w:p>
@@ -5458,10 +5469,10 @@
         </w:rPr>
         <w:lastRenderedPageBreak/>
         <w:drawing>
-          <wp:inline distT="0" distB="0" distL="0" distR="0" wp14:anchorId="7BE8C3E8" wp14:editId="2BB09ABC">
-            <wp:extent cx="4553585" cy="5544324"/>
-            <wp:effectExtent l="0" t="0" r="0" b="0"/>
-            <wp:docPr id="442" name="Рисунок 442"/>
+          <wp:inline distT="0" distB="0" distL="0" distR="0" wp14:anchorId="08976F3A" wp14:editId="3492B9A5">
+            <wp:extent cx="3353268" cy="4944165"/>
+            <wp:effectExtent l="0" t="0" r="0" b="8890"/>
+            <wp:docPr id="441" name="Рисунок 441"/>
             <wp:cNvGraphicFramePr>
               <a:graphicFrameLocks xmlns:a="http://schemas.openxmlformats.org/drawingml/2006/main" noChangeAspect="1"/>
             </wp:cNvGraphicFramePr>
@@ -5481,7 +5492,7 @@
                   <pic:spPr>
                     <a:xfrm>
                       <a:off x="0" y="0"/>
-                      <a:ext cx="4553585" cy="5544324"/>
+                      <a:ext cx="3353268" cy="4944165"/>
                     </a:xfrm>
                     <a:prstGeom prst="rect">
                       <a:avLst/>
@@ -5515,105 +5526,66 @@
           <w:szCs w:val="28"/>
           <w:shd w:val="clear" w:color="auto" w:fill="FFFFFF"/>
         </w:rPr>
-        <w:t>Рисунок 26 – Подробное описание задачи</w:t>
-      </w:r>
-    </w:p>
-    <w:p>
-      <w:pPr>
-        <w:spacing w:after="0" w:line="360" w:lineRule="auto"/>
+        <w:t xml:space="preserve">Рисунок </w:t>
+      </w:r>
+      <w:r>
+        <w:rPr>
+          <w:rFonts w:ascii="Times New Roman" w:hAnsi="Times New Roman"/>
+          <w:color w:val="000000"/>
+          <w:sz w:val="28"/>
+          <w:szCs w:val="28"/>
+          <w:shd w:val="clear" w:color="auto" w:fill="FFFFFF"/>
+        </w:rPr>
+        <w:t>12</w:t>
+      </w:r>
+      <w:r>
+        <w:rPr>
+          <w:rFonts w:ascii="Times New Roman" w:hAnsi="Times New Roman"/>
+          <w:color w:val="000000"/>
+          <w:sz w:val="28"/>
+          <w:szCs w:val="28"/>
+          <w:shd w:val="clear" w:color="auto" w:fill="FFFFFF"/>
+        </w:rPr>
+        <w:t xml:space="preserve"> —</w:t>
+      </w:r>
+      <w:r>
+        <w:rPr>
+          <w:rFonts w:ascii="Times New Roman" w:hAnsi="Times New Roman"/>
+          <w:color w:val="000000"/>
+          <w:sz w:val="28"/>
+          <w:szCs w:val="28"/>
+          <w:shd w:val="clear" w:color="auto" w:fill="FFFFFF"/>
+        </w:rPr>
+        <w:t xml:space="preserve"> Добавление новой задачи</w:t>
+      </w:r>
+    </w:p>
+    <w:p>
+      <w:pPr>
+        <w:spacing w:after="240" w:line="360" w:lineRule="auto"/>
         <w:ind w:firstLine="709"/>
         <w:jc w:val="both"/>
         <w:rPr>
           <w:rFonts w:ascii="Times New Roman" w:hAnsi="Times New Roman"/>
-          <w:color w:val="000000"/>
-          <w:sz w:val="28"/>
-          <w:szCs w:val="28"/>
-          <w:shd w:val="clear" w:color="auto" w:fill="FFFFFF"/>
-        </w:rPr>
-      </w:pPr>
-    </w:p>
-    <w:p>
-      <w:pPr>
-        <w:spacing w:after="0" w:line="360" w:lineRule="auto"/>
-        <w:ind w:firstLine="709"/>
-        <w:jc w:val="both"/>
-        <w:rPr>
-          <w:rFonts w:ascii="Times New Roman" w:hAnsi="Times New Roman"/>
-          <w:color w:val="000000"/>
-          <w:sz w:val="28"/>
-          <w:szCs w:val="28"/>
-          <w:shd w:val="clear" w:color="auto" w:fill="FFFFFF"/>
-        </w:rPr>
-      </w:pPr>
-      <w:r>
-        <w:rPr>
-          <w:rFonts w:ascii="Times New Roman" w:hAnsi="Times New Roman"/>
-          <w:color w:val="000000"/>
-          <w:sz w:val="28"/>
-          <w:szCs w:val="28"/>
-          <w:shd w:val="clear" w:color="auto" w:fill="FFFFFF"/>
-        </w:rPr>
-        <w:t xml:space="preserve">Для того, чтобы пригласить пользователя в качестве </w:t>
-      </w:r>
-      <w:proofErr w:type="spellStart"/>
-      <w:r>
-        <w:rPr>
-          <w:rFonts w:ascii="Times New Roman" w:hAnsi="Times New Roman"/>
-          <w:color w:val="000000"/>
-          <w:sz w:val="28"/>
-          <w:szCs w:val="28"/>
-          <w:shd w:val="clear" w:color="auto" w:fill="FFFFFF"/>
-        </w:rPr>
-        <w:t>коллаборатора</w:t>
-      </w:r>
-      <w:proofErr w:type="spellEnd"/>
-      <w:r>
-        <w:rPr>
-          <w:rFonts w:ascii="Times New Roman" w:hAnsi="Times New Roman"/>
-          <w:color w:val="000000"/>
-          <w:sz w:val="28"/>
-          <w:szCs w:val="28"/>
-          <w:shd w:val="clear" w:color="auto" w:fill="FFFFFF"/>
-        </w:rPr>
-        <w:t xml:space="preserve">, нужно нажать на соответствующую кнопку на таблице с пользователями. Появится специальная формочка, туда нужно ввести </w:t>
-      </w:r>
-      <w:proofErr w:type="spellStart"/>
-      <w:r>
-        <w:rPr>
-          <w:rFonts w:ascii="Times New Roman" w:hAnsi="Times New Roman"/>
-          <w:color w:val="000000"/>
-          <w:sz w:val="28"/>
-          <w:szCs w:val="28"/>
-          <w:shd w:val="clear" w:color="auto" w:fill="FFFFFF"/>
-        </w:rPr>
-        <w:t>электронну</w:t>
-      </w:r>
-      <w:proofErr w:type="spellEnd"/>
-      <w:r>
-        <w:rPr>
-          <w:rFonts w:ascii="Times New Roman" w:hAnsi="Times New Roman"/>
-          <w:color w:val="000000"/>
-          <w:sz w:val="28"/>
-          <w:szCs w:val="28"/>
-          <w:shd w:val="clear" w:color="auto" w:fill="FFFFFF"/>
-          <w:lang w:val="en-US"/>
-        </w:rPr>
-        <w:t>ю</w:t>
-      </w:r>
-      <w:r>
-        <w:rPr>
-          <w:rFonts w:ascii="Times New Roman" w:hAnsi="Times New Roman"/>
-          <w:color w:val="000000"/>
-          <w:sz w:val="28"/>
-          <w:szCs w:val="28"/>
-          <w:shd w:val="clear" w:color="auto" w:fill="FFFFFF"/>
-        </w:rPr>
-        <w:t xml:space="preserve"> почту пользователя.</w:t>
-      </w:r>
-    </w:p>
-    <w:p>
-      <w:pPr>
-        <w:spacing w:after="0" w:line="360" w:lineRule="auto"/>
+          <w:noProof/>
+          <w:sz w:val="28"/>
+          <w:szCs w:val="28"/>
+          <w:lang w:val="en-US" w:eastAsia="ru-RU"/>
+        </w:rPr>
+      </w:pPr>
+      <w:r>
+        <w:rPr>
+          <w:rFonts w:ascii="Times New Roman" w:hAnsi="Times New Roman"/>
+          <w:color w:val="000000"/>
+          <w:sz w:val="28"/>
+          <w:szCs w:val="28"/>
+          <w:shd w:val="clear" w:color="auto" w:fill="FFFFFF"/>
+        </w:rPr>
+        <w:t>Задачи можно осмотреть подробнее при нажатии на иконку карандаша, после этого появится всплывающее меню с описанием задачи. Там будут представлены описание задачи, её имя, владелец, комментарии, тип и её статус. Все эти данные могут быть изменены.</w:t>
+      </w:r>
+    </w:p>
+    <w:p>
+      <w:pPr>
+        <w:spacing w:after="240" w:line="360" w:lineRule="auto"/>
         <w:ind w:firstLine="709"/>
         <w:jc w:val="center"/>
         <w:rPr>
@@ -5634,11 +5606,12 @@
           <w:shd w:val="clear" w:color="auto" w:fill="FFFFFF"/>
           <w:lang w:eastAsia="ru-RU"/>
         </w:rPr>
+        <w:lastRenderedPageBreak/>
         <w:drawing>
-          <wp:inline distT="0" distB="0" distL="0" distR="0" wp14:anchorId="312CF717" wp14:editId="250FEA33">
-            <wp:extent cx="2429214" cy="1086002"/>
+          <wp:inline distT="0" distB="0" distL="0" distR="0" wp14:anchorId="7BE8C3E8" wp14:editId="2BB09ABC">
+            <wp:extent cx="4553585" cy="5544324"/>
             <wp:effectExtent l="0" t="0" r="0" b="0"/>
-            <wp:docPr id="445" name="Рисунок 445"/>
+            <wp:docPr id="442" name="Рисунок 442"/>
             <wp:cNvGraphicFramePr>
               <a:graphicFrameLocks xmlns:a="http://schemas.openxmlformats.org/drawingml/2006/main" noChangeAspect="1"/>
             </wp:cNvGraphicFramePr>
@@ -5658,6 +5631,211 @@
                   <pic:spPr>
                     <a:xfrm>
                       <a:off x="0" y="0"/>
+                      <a:ext cx="4553585" cy="5544324"/>
+                    </a:xfrm>
+                    <a:prstGeom prst="rect">
+                      <a:avLst/>
+                    </a:prstGeom>
+                  </pic:spPr>
+                </pic:pic>
+              </a:graphicData>
+            </a:graphic>
+          </wp:inline>
+        </w:drawing>
+      </w:r>
+    </w:p>
+    <w:p>
+      <w:pPr>
+        <w:spacing w:after="240" w:line="360" w:lineRule="auto"/>
+        <w:ind w:firstLine="709"/>
+        <w:jc w:val="center"/>
+        <w:rPr>
+          <w:rFonts w:ascii="Times New Roman" w:hAnsi="Times New Roman"/>
+          <w:color w:val="000000"/>
+          <w:sz w:val="28"/>
+          <w:szCs w:val="28"/>
+          <w:shd w:val="clear" w:color="auto" w:fill="FFFFFF"/>
+        </w:rPr>
+      </w:pPr>
+      <w:r>
+        <w:rPr>
+          <w:rFonts w:ascii="Times New Roman" w:hAnsi="Times New Roman"/>
+          <w:color w:val="000000"/>
+          <w:sz w:val="28"/>
+          <w:szCs w:val="28"/>
+          <w:shd w:val="clear" w:color="auto" w:fill="FFFFFF"/>
+        </w:rPr>
+        <w:t xml:space="preserve">Рисунок </w:t>
+      </w:r>
+      <w:r>
+        <w:rPr>
+          <w:rFonts w:ascii="Times New Roman" w:hAnsi="Times New Roman"/>
+          <w:color w:val="000000"/>
+          <w:sz w:val="28"/>
+          <w:szCs w:val="28"/>
+          <w:shd w:val="clear" w:color="auto" w:fill="FFFFFF"/>
+        </w:rPr>
+        <w:t>13</w:t>
+      </w:r>
+      <w:r>
+        <w:rPr>
+          <w:rFonts w:ascii="Times New Roman" w:hAnsi="Times New Roman"/>
+          <w:color w:val="000000"/>
+          <w:sz w:val="28"/>
+          <w:szCs w:val="28"/>
+          <w:shd w:val="clear" w:color="auto" w:fill="FFFFFF"/>
+        </w:rPr>
+        <w:t xml:space="preserve"> —</w:t>
+      </w:r>
+      <w:r>
+        <w:rPr>
+          <w:rFonts w:ascii="Times New Roman" w:hAnsi="Times New Roman"/>
+          <w:color w:val="000000"/>
+          <w:sz w:val="28"/>
+          <w:szCs w:val="28"/>
+          <w:shd w:val="clear" w:color="auto" w:fill="FFFFFF"/>
+        </w:rPr>
+        <w:t xml:space="preserve"> Подробное описание задачи</w:t>
+      </w:r>
+    </w:p>
+    <w:p>
+      <w:pPr>
+        <w:spacing w:after="0" w:line="360" w:lineRule="auto"/>
+        <w:ind w:firstLine="709"/>
+        <w:jc w:val="both"/>
+        <w:rPr>
+          <w:rFonts w:ascii="Times New Roman" w:hAnsi="Times New Roman"/>
+          <w:color w:val="000000"/>
+          <w:sz w:val="28"/>
+          <w:szCs w:val="28"/>
+          <w:shd w:val="clear" w:color="auto" w:fill="FFFFFF"/>
+        </w:rPr>
+      </w:pPr>
+    </w:p>
+    <w:p>
+      <w:pPr>
+        <w:spacing w:after="0" w:line="360" w:lineRule="auto"/>
+        <w:ind w:firstLine="709"/>
+        <w:jc w:val="both"/>
+        <w:rPr>
+          <w:rFonts w:ascii="Times New Roman" w:hAnsi="Times New Roman"/>
+          <w:color w:val="000000"/>
+          <w:sz w:val="28"/>
+          <w:szCs w:val="28"/>
+          <w:shd w:val="clear" w:color="auto" w:fill="FFFFFF"/>
+        </w:rPr>
+      </w:pPr>
+      <w:r>
+        <w:rPr>
+          <w:rFonts w:ascii="Times New Roman" w:hAnsi="Times New Roman"/>
+          <w:color w:val="000000"/>
+          <w:sz w:val="28"/>
+          <w:szCs w:val="28"/>
+          <w:shd w:val="clear" w:color="auto" w:fill="FFFFFF"/>
+        </w:rPr>
+        <w:t xml:space="preserve">Для того, чтобы пригласить пользователя в качестве </w:t>
+      </w:r>
+      <w:proofErr w:type="spellStart"/>
+      <w:r>
+        <w:rPr>
+          <w:rFonts w:ascii="Times New Roman" w:hAnsi="Times New Roman"/>
+          <w:color w:val="000000"/>
+          <w:sz w:val="28"/>
+          <w:szCs w:val="28"/>
+          <w:shd w:val="clear" w:color="auto" w:fill="FFFFFF"/>
+        </w:rPr>
+        <w:t>коллаборатора</w:t>
+      </w:r>
+      <w:proofErr w:type="spellEnd"/>
+      <w:r>
+        <w:rPr>
+          <w:rFonts w:ascii="Times New Roman" w:hAnsi="Times New Roman"/>
+          <w:color w:val="000000"/>
+          <w:sz w:val="28"/>
+          <w:szCs w:val="28"/>
+          <w:shd w:val="clear" w:color="auto" w:fill="FFFFFF"/>
+        </w:rPr>
+        <w:t>, нужно нажать на соответствующую кнопку на таблице с пользователями. Появится специальная формочка, туда нужно ввести</w:t>
+      </w:r>
+      <w:r>
+        <w:rPr>
+          <w:rFonts w:ascii="Times New Roman" w:hAnsi="Times New Roman"/>
+          <w:color w:val="000000"/>
+          <w:sz w:val="28"/>
+          <w:szCs w:val="28"/>
+          <w:shd w:val="clear" w:color="auto" w:fill="FFFFFF"/>
+          <w:lang w:val="en-US"/>
+        </w:rPr>
+        <w:t xml:space="preserve"> </w:t>
+      </w:r>
+      <w:r>
+        <w:rPr>
+          <w:rFonts w:ascii="Times New Roman" w:hAnsi="Times New Roman"/>
+          <w:color w:val="000000"/>
+          <w:sz w:val="28"/>
+          <w:szCs w:val="28"/>
+          <w:shd w:val="clear" w:color="auto" w:fill="FFFFFF"/>
+        </w:rPr>
+        <w:t xml:space="preserve">электронную </w:t>
+      </w:r>
+      <w:r>
+        <w:rPr>
+          <w:rFonts w:ascii="Times New Roman" w:hAnsi="Times New Roman"/>
+          <w:color w:val="000000"/>
+          <w:sz w:val="28"/>
+          <w:szCs w:val="28"/>
+          <w:shd w:val="clear" w:color="auto" w:fill="FFFFFF"/>
+        </w:rPr>
+        <w:t>почту пользователя.</w:t>
+      </w:r>
+    </w:p>
+    <w:p>
+      <w:pPr>
+        <w:spacing w:after="0" w:line="360" w:lineRule="auto"/>
+        <w:ind w:firstLine="709"/>
+        <w:jc w:val="center"/>
+        <w:rPr>
+          <w:rFonts w:ascii="Times New Roman" w:hAnsi="Times New Roman"/>
+          <w:color w:val="000000"/>
+          <w:sz w:val="28"/>
+          <w:szCs w:val="28"/>
+          <w:shd w:val="clear" w:color="auto" w:fill="FFFFFF"/>
+        </w:rPr>
+      </w:pPr>
+      <w:r>
+        <w:rPr>
+          <w:rFonts w:ascii="Times New Roman" w:hAnsi="Times New Roman"/>
+          <w:noProof/>
+          <w:color w:val="000000"/>
+          <w:sz w:val="28"/>
+          <w:szCs w:val="28"/>
+          <w:shd w:val="clear" w:color="auto" w:fill="FFFFFF"/>
+          <w:lang w:eastAsia="ru-RU"/>
+        </w:rPr>
+        <w:drawing>
+          <wp:inline distT="0" distB="0" distL="0" distR="0" wp14:anchorId="312CF717" wp14:editId="250FEA33">
+            <wp:extent cx="2429214" cy="1086002"/>
+            <wp:effectExtent l="0" t="0" r="0" b="0"/>
+            <wp:docPr id="445" name="Рисунок 445"/>
+            <wp:cNvGraphicFramePr>
+              <a:graphicFrameLocks xmlns:a="http://schemas.openxmlformats.org/drawingml/2006/main" noChangeAspect="1"/>
+            </wp:cNvGraphicFramePr>
+            <a:graphic xmlns:a="http://schemas.openxmlformats.org/drawingml/2006/main">
+              <a:graphicData uri="http://schemas.openxmlformats.org/drawingml/2006/picture">
+                <pic:pic xmlns:pic="http://schemas.openxmlformats.org/drawingml/2006/picture">
+                  <pic:nvPicPr>
+                    <pic:cNvPr id="1" name=""/>
+                    <pic:cNvPicPr/>
+                  </pic:nvPicPr>
+                  <pic:blipFill>
+                    <a:blip r:embed="rId21"/>
+                    <a:stretch>
+                      <a:fillRect/>
+                    </a:stretch>
+                  </pic:blipFill>
+                  <pic:spPr>
+                    <a:xfrm>
+                      <a:off x="0" y="0"/>
                       <a:ext cx="2429214" cy="1086002"/>
                     </a:xfrm>
                     <a:prstGeom prst="rect">
@@ -5673,7 +5851,7 @@
     </w:p>
     <w:p>
       <w:pPr>
-        <w:jc w:val="both"/>
+        <w:jc w:val="center"/>
         <w:rPr>
           <w:rFonts w:ascii="Times New Roman" w:hAnsi="Times New Roman"/>
           <w:bCs/>
@@ -5688,17 +5866,38 @@
           <w:szCs w:val="28"/>
           <w:shd w:val="clear" w:color="auto" w:fill="FFFFFF"/>
         </w:rPr>
-        <w:t>Рисунок 27 – Форма приглашения пользователя</w:t>
-      </w:r>
-    </w:p>
-    <w:p>
-      <w:pPr>
-        <w:rPr>
-          <w:rFonts w:ascii="Times New Roman" w:hAnsi="Times New Roman"/>
-          <w:bCs/>
-          <w:sz w:val="28"/>
-        </w:rPr>
-      </w:pPr>
+        <w:t xml:space="preserve">Рисунок </w:t>
+      </w:r>
+      <w:r>
+        <w:rPr>
+          <w:rFonts w:ascii="Times New Roman" w:hAnsi="Times New Roman"/>
+          <w:color w:val="000000"/>
+          <w:sz w:val="28"/>
+          <w:szCs w:val="28"/>
+          <w:shd w:val="clear" w:color="auto" w:fill="FFFFFF"/>
+        </w:rPr>
+        <w:t>14</w:t>
+      </w:r>
+      <w:r>
+        <w:rPr>
+          <w:rFonts w:ascii="Times New Roman" w:hAnsi="Times New Roman"/>
+          <w:color w:val="000000"/>
+          <w:sz w:val="28"/>
+          <w:szCs w:val="28"/>
+          <w:shd w:val="clear" w:color="auto" w:fill="FFFFFF"/>
+        </w:rPr>
+        <w:t xml:space="preserve"> —</w:t>
+      </w:r>
+      <w:r>
+        <w:rPr>
+          <w:rFonts w:ascii="Times New Roman" w:hAnsi="Times New Roman"/>
+          <w:color w:val="000000"/>
+          <w:sz w:val="28"/>
+          <w:szCs w:val="28"/>
+          <w:shd w:val="clear" w:color="auto" w:fill="FFFFFF"/>
+        </w:rPr>
+        <w:t xml:space="preserve"> Форма приглашения пользователя</w:t>
+      </w:r>
     </w:p>
     <w:p/>
     <w:p>
@@ -5714,7 +5913,7 @@
           <w:color w:val="auto"/>
         </w:rPr>
       </w:pPr>
-      <w:bookmarkStart w:id="3" w:name="_Toc80633248"/>
+      <w:bookmarkStart w:id="5" w:name="_Toc81163952"/>
       <w:r>
         <w:rPr>
           <w:rFonts w:ascii="Times New Roman" w:hAnsi="Times New Roman" w:cs="Times New Roman"/>
@@ -5724,7 +5923,7 @@
         <w:lastRenderedPageBreak/>
         <w:t>Заключение</w:t>
       </w:r>
-      <w:bookmarkEnd w:id="3"/>
+      <w:bookmarkEnd w:id="5"/>
     </w:p>
     <w:p>
       <w:pPr>
@@ -5772,7 +5971,7 @@
         </w:rPr>
         <w:t>ООО «</w:t>
       </w:r>
-      <w:bookmarkStart w:id="4" w:name="_Hlk80982462"/>
+      <w:bookmarkStart w:id="6" w:name="_Hlk80982462"/>
       <w:r>
         <w:rPr>
           <w:sz w:val="28"/>
@@ -5788,7 +5987,7 @@
         </w:rPr>
         <w:t>Системз</w:t>
       </w:r>
-      <w:bookmarkEnd w:id="4"/>
+      <w:bookmarkEnd w:id="6"/>
       <w:proofErr w:type="spellEnd"/>
       <w:r>
         <w:rPr>
@@ -5814,14 +6013,12 @@
         <w:rPr>
           <w:sz w:val="28"/>
           <w:szCs w:val="28"/>
-          <w:highlight w:val="red"/>
-        </w:rPr>
-      </w:pPr>
-      <w:r>
-        <w:rPr>
-          <w:sz w:val="28"/>
-          <w:szCs w:val="28"/>
-          <w:highlight w:val="red"/>
+        </w:rPr>
+      </w:pPr>
+      <w:r>
+        <w:rPr>
+          <w:sz w:val="28"/>
+          <w:szCs w:val="28"/>
         </w:rPr>
         <w:t xml:space="preserve">1. Были получены </w:t>
       </w:r>
@@ -5829,7 +6026,6 @@
         <w:rPr>
           <w:sz w:val="28"/>
           <w:szCs w:val="28"/>
-          <w:highlight w:val="red"/>
         </w:rPr>
         <w:t>необходимые знания для работы</w:t>
       </w:r>
@@ -5837,7 +6033,6 @@
         <w:rPr>
           <w:sz w:val="28"/>
           <w:szCs w:val="28"/>
-          <w:highlight w:val="red"/>
         </w:rPr>
         <w:t xml:space="preserve"> с платформой </w:t>
       </w:r>
@@ -5845,16 +6040,66 @@
         <w:rPr>
           <w:sz w:val="28"/>
           <w:szCs w:val="28"/>
-          <w:highlight w:val="red"/>
+        </w:rPr>
+        <w:t>.</w:t>
+      </w:r>
+      <w:r>
+        <w:rPr>
+          <w:sz w:val="28"/>
+          <w:szCs w:val="28"/>
           <w:lang w:val="en-US"/>
         </w:rPr>
-        <w:t>Salesforce</w:t>
-      </w:r>
-      <w:r>
-        <w:rPr>
-          <w:sz w:val="28"/>
-          <w:szCs w:val="28"/>
-          <w:highlight w:val="red"/>
+        <w:t>Net</w:t>
+      </w:r>
+      <w:r>
+        <w:rPr>
+          <w:sz w:val="28"/>
+          <w:szCs w:val="28"/>
+        </w:rPr>
+        <w:t xml:space="preserve"> и технологией </w:t>
+      </w:r>
+      <w:r>
+        <w:rPr>
+          <w:sz w:val="28"/>
+          <w:szCs w:val="28"/>
+          <w:lang w:val="en-US"/>
+        </w:rPr>
+        <w:t>ASP</w:t>
+      </w:r>
+      <w:r>
+        <w:rPr>
+          <w:sz w:val="28"/>
+          <w:szCs w:val="28"/>
+        </w:rPr>
+        <w:t>.</w:t>
+      </w:r>
+      <w:r>
+        <w:rPr>
+          <w:sz w:val="28"/>
+          <w:szCs w:val="28"/>
+          <w:lang w:val="en-US"/>
+        </w:rPr>
+        <w:t>Net</w:t>
+      </w:r>
+      <w:r>
+        <w:rPr>
+          <w:sz w:val="28"/>
+          <w:szCs w:val="28"/>
+        </w:rPr>
+        <w:t xml:space="preserve"> </w:t>
+      </w:r>
+      <w:r>
+        <w:rPr>
+          <w:sz w:val="28"/>
+          <w:szCs w:val="28"/>
+          <w:lang w:val="en-US"/>
+        </w:rPr>
+        <w:t>Core</w:t>
+      </w:r>
+      <w:r>
+        <w:rPr>
+          <w:sz w:val="28"/>
+          <w:szCs w:val="28"/>
         </w:rPr>
         <w:t>.</w:t>
       </w:r>
@@ -5874,7 +6119,6 @@
         <w:rPr>
           <w:sz w:val="28"/>
           <w:szCs w:val="28"/>
-          <w:highlight w:val="red"/>
         </w:rPr>
         <w:t>2. Были полу</w:t>
       </w:r>
@@ -5882,7 +6126,6 @@
         <w:rPr>
           <w:sz w:val="28"/>
           <w:szCs w:val="28"/>
-          <w:highlight w:val="red"/>
         </w:rPr>
         <w:t>ч</w:t>
       </w:r>
@@ -5890,66 +6133,20 @@
         <w:rPr>
           <w:sz w:val="28"/>
           <w:szCs w:val="28"/>
-          <w:highlight w:val="red"/>
-        </w:rPr>
-        <w:t>ены навыки работы с</w:t>
-      </w:r>
-      <w:r>
-        <w:rPr>
-          <w:sz w:val="28"/>
-          <w:szCs w:val="28"/>
-          <w:highlight w:val="red"/>
-        </w:rPr>
-        <w:t xml:space="preserve"> </w:t>
-      </w:r>
-      <w:r>
-        <w:rPr>
-          <w:sz w:val="28"/>
-          <w:szCs w:val="28"/>
-          <w:highlight w:val="red"/>
-          <w:lang w:val="en-US"/>
-        </w:rPr>
-        <w:t>Entity</w:t>
-      </w:r>
-      <w:r>
-        <w:rPr>
-          <w:sz w:val="28"/>
-          <w:szCs w:val="28"/>
-          <w:highlight w:val="red"/>
-        </w:rPr>
-        <w:t xml:space="preserve"> </w:t>
-      </w:r>
-      <w:r>
-        <w:rPr>
-          <w:sz w:val="28"/>
-          <w:szCs w:val="28"/>
-          <w:highlight w:val="red"/>
-          <w:lang w:val="en-US"/>
-        </w:rPr>
-        <w:t>Framework</w:t>
-      </w:r>
-      <w:r>
-        <w:rPr>
-          <w:sz w:val="28"/>
-          <w:szCs w:val="28"/>
-          <w:highlight w:val="red"/>
-        </w:rPr>
-        <w:t xml:space="preserve"> </w:t>
-      </w:r>
-      <w:r>
-        <w:rPr>
-          <w:sz w:val="28"/>
-          <w:szCs w:val="28"/>
-          <w:highlight w:val="red"/>
-          <w:lang w:val="en-US"/>
-        </w:rPr>
-        <w:t>Core</w:t>
-      </w:r>
-      <w:r>
-        <w:rPr>
-          <w:sz w:val="28"/>
-          <w:szCs w:val="28"/>
-          <w:highlight w:val="red"/>
+        </w:rPr>
+        <w:t>ены навыки</w:t>
+      </w:r>
+      <w:r>
+        <w:rPr>
+          <w:sz w:val="28"/>
+          <w:szCs w:val="28"/>
+        </w:rPr>
+        <w:t xml:space="preserve"> построения веб-приложений с современной архитектурой</w:t>
+      </w:r>
+      <w:r>
+        <w:rPr>
+          <w:sz w:val="28"/>
+          <w:szCs w:val="28"/>
         </w:rPr>
         <w:t>.</w:t>
       </w:r>
@@ -6135,7 +6332,7 @@
           <w:color w:val="auto"/>
         </w:rPr>
       </w:pPr>
-      <w:bookmarkStart w:id="5" w:name="_Toc80633249"/>
+      <w:bookmarkStart w:id="7" w:name="_Toc81163953"/>
       <w:r>
         <w:rPr>
           <w:rFonts w:ascii="Times New Roman" w:hAnsi="Times New Roman" w:cs="Times New Roman"/>
@@ -6145,7 +6342,7 @@
         <w:lastRenderedPageBreak/>
         <w:t>Список использованной литературы</w:t>
       </w:r>
-      <w:bookmarkEnd w:id="5"/>
+      <w:bookmarkEnd w:id="7"/>
     </w:p>
     <w:p>
       <w:pPr>
@@ -6589,7 +6786,7 @@
       </w:r>
     </w:p>
     <w:sectPr>
-      <w:footerReference w:type="default" r:id="rId21"/>
+      <w:footerReference w:type="default" r:id="rId22"/>
       <w:pgSz w:w="11906" w:h="16838"/>
       <w:pgMar w:top="1138" w:right="850" w:bottom="1138" w:left="1296" w:header="706" w:footer="706" w:gutter="0"/>
       <w:cols w:space="708"/>

</xml_diff>